<commit_message>
Update Documentation to include screenshots and better descriptions for each heading
</commit_message>
<xml_diff>
--- a/Documentation.docx
+++ b/Documentation.docx
@@ -543,14 +543,16 @@
                           <w:p>
                             <w:pPr>
                               <w:pStyle w:val="Heading2"/>
-                              <w:rPr>
-                                <w:rFonts w:ascii="Trade Gothic Inline" w:hAnsi="Trade Gothic Inline"/>
+                              <w:jc w:val="center"/>
+                              <w:rPr>
+                                <w:rFonts w:asciiTheme="minorHAnsi" w:hAnsiTheme="minorHAnsi"/>
                                 <w:b/>
                                 <w:bCs/>
                                 <w:szCs w:val="40"/>
+                                <w:lang w:val="pl-PL"/>
                               </w:rPr>
                             </w:pPr>
-                            <w:bookmarkStart w:id="0" w:name="_Toc176718800"/>
+                            <w:bookmarkStart w:id="0" w:name="_Toc176888010"/>
                             <w:r>
                               <w:rPr>
                                 <w:rFonts w:ascii="Trade Gothic Inline" w:hAnsi="Trade Gothic Inline"/>
@@ -559,7 +561,17 @@
                                 <w:sz w:val="108"/>
                                 <w:szCs w:val="108"/>
                               </w:rPr>
-                              <w:t>Advanced Databases</w:t>
+                              <w:t>Programming</w:t>
+                            </w:r>
+                            <w:r>
+                              <w:rPr>
+                                <w:rFonts w:ascii="Trade Gothic Inline" w:hAnsi="Trade Gothic Inline"/>
+                                <w:bCs/>
+                                <w:color w:val="FFFFFF" w:themeColor="background1"/>
+                                <w:sz w:val="108"/>
+                                <w:szCs w:val="108"/>
+                              </w:rPr>
+                              <w:t xml:space="preserve"> 2b</w:t>
                             </w:r>
                             <w:bookmarkEnd w:id="0"/>
                           </w:p>
@@ -591,14 +603,16 @@
                     <w:p>
                       <w:pPr>
                         <w:pStyle w:val="Heading2"/>
-                        <w:rPr>
-                          <w:rFonts w:ascii="Trade Gothic Inline" w:hAnsi="Trade Gothic Inline"/>
+                        <w:jc w:val="center"/>
+                        <w:rPr>
+                          <w:rFonts w:asciiTheme="minorHAnsi" w:hAnsiTheme="minorHAnsi"/>
                           <w:b/>
                           <w:bCs/>
                           <w:szCs w:val="40"/>
+                          <w:lang w:val="pl-PL"/>
                         </w:rPr>
                       </w:pPr>
-                      <w:bookmarkStart w:id="1" w:name="_Toc176718800"/>
+                      <w:bookmarkStart w:id="1" w:name="_Toc176888010"/>
                       <w:r>
                         <w:rPr>
                           <w:rFonts w:ascii="Trade Gothic Inline" w:hAnsi="Trade Gothic Inline"/>
@@ -607,7 +621,17 @@
                           <w:sz w:val="108"/>
                           <w:szCs w:val="108"/>
                         </w:rPr>
-                        <w:t>Advanced Databases</w:t>
+                        <w:t>Programming</w:t>
+                      </w:r>
+                      <w:r>
+                        <w:rPr>
+                          <w:rFonts w:ascii="Trade Gothic Inline" w:hAnsi="Trade Gothic Inline"/>
+                          <w:bCs/>
+                          <w:color w:val="FFFFFF" w:themeColor="background1"/>
+                          <w:sz w:val="108"/>
+                          <w:szCs w:val="108"/>
+                        </w:rPr>
+                        <w:t xml:space="preserve"> 2b</w:t>
                       </w:r>
                       <w:bookmarkEnd w:id="1"/>
                     </w:p>
@@ -956,7 +980,7 @@
                                 <w:szCs w:val="40"/>
                                 <w:lang w:val="pl-PL"/>
                               </w:rPr>
-                              <w:t>ADDB7311</w:t>
+                              <w:t>PROG6212</w:t>
                             </w:r>
                           </w:p>
                           <w:p>
@@ -2670,7 +2694,7 @@
                           <w:szCs w:val="40"/>
                           <w:lang w:val="pl-PL"/>
                         </w:rPr>
-                        <w:t>ADDB7311</w:t>
+                        <w:t>PROG6212</w:t>
                       </w:r>
                     </w:p>
                     <w:p>
@@ -4841,7 +4865,28 @@
                                   <w14:round/>
                                 </w14:textOutline>
                               </w:rPr>
-                              <w:t>Assignment 1</w:t>
+                              <w:t xml:space="preserve">POE Part </w:t>
+                            </w:r>
+                            <w:r>
+                              <w:rPr>
+                                <w:bCs/>
+                                <w:color w:val="156082" w:themeColor="accent1"/>
+                                <w:spacing w:val="0"/>
+                                <w:sz w:val="96"/>
+                                <w:szCs w:val="96"/>
+                                <w:u w:val="single"/>
+                                <w14:shadow w14:blurRad="38100" w14:dist="25400" w14:dir="5400000" w14:sx="100000" w14:sy="100000" w14:kx="0" w14:ky="0" w14:algn="ctr">
+                                  <w14:srgbClr w14:val="6E747A">
+                                    <w14:alpha w14:val="57000"/>
+                                  </w14:srgbClr>
+                                </w14:shadow>
+                                <w14:textOutline w14:w="0" w14:cap="flat" w14:cmpd="sng" w14:algn="ctr">
+                                  <w14:noFill/>
+                                  <w14:prstDash w14:val="solid"/>
+                                  <w14:round/>
+                                </w14:textOutline>
+                              </w:rPr>
+                              <w:t>1</w:t>
                             </w:r>
                           </w:p>
                         </w:txbxContent>
@@ -4892,7 +4937,28 @@
                             <w14:round/>
                           </w14:textOutline>
                         </w:rPr>
-                        <w:t>Assignment 1</w:t>
+                        <w:t xml:space="preserve">POE Part </w:t>
+                      </w:r>
+                      <w:r>
+                        <w:rPr>
+                          <w:bCs/>
+                          <w:color w:val="156082" w:themeColor="accent1"/>
+                          <w:spacing w:val="0"/>
+                          <w:sz w:val="96"/>
+                          <w:szCs w:val="96"/>
+                          <w:u w:val="single"/>
+                          <w14:shadow w14:blurRad="38100" w14:dist="25400" w14:dir="5400000" w14:sx="100000" w14:sy="100000" w14:kx="0" w14:ky="0" w14:algn="ctr">
+                            <w14:srgbClr w14:val="6E747A">
+                              <w14:alpha w14:val="57000"/>
+                            </w14:srgbClr>
+                          </w14:shadow>
+                          <w14:textOutline w14:w="0" w14:cap="flat" w14:cmpd="sng" w14:algn="ctr">
+                            <w14:noFill/>
+                            <w14:prstDash w14:val="solid"/>
+                            <w14:round/>
+                          </w14:textOutline>
+                        </w:rPr>
+                        <w:t>1</w:t>
                       </w:r>
                     </w:p>
                   </w:txbxContent>
@@ -4977,7 +5043,15 @@
                                 <w:sz w:val="36"/>
                                 <w:szCs w:val="36"/>
                               </w:rPr>
-                              <w:t xml:space="preserve">5 September </w:t>
+                              <w:t>10</w:t>
+                            </w:r>
+                            <w:r>
+                              <w:rPr>
+                                <w:color w:val="000000" w:themeColor="text1"/>
+                                <w:sz w:val="36"/>
+                                <w:szCs w:val="36"/>
+                              </w:rPr>
+                              <w:t xml:space="preserve"> September </w:t>
                             </w:r>
                             <w:r>
                               <w:rPr>
@@ -5035,7 +5109,15 @@
                           <w:sz w:val="36"/>
                           <w:szCs w:val="36"/>
                         </w:rPr>
-                        <w:t xml:space="preserve">5 September </w:t>
+                        <w:t>10</w:t>
+                      </w:r>
+                      <w:r>
+                        <w:rPr>
+                          <w:color w:val="000000" w:themeColor="text1"/>
+                          <w:sz w:val="36"/>
+                          <w:szCs w:val="36"/>
+                        </w:rPr>
+                        <w:t xml:space="preserve"> September </w:t>
                       </w:r>
                       <w:r>
                         <w:rPr>
@@ -5112,7 +5194,7 @@
         </w:p>
         <w:p>
           <w:pPr>
-            <w:pStyle w:val="TOC1"/>
+            <w:pStyle w:val="TOC2"/>
             <w:tabs>
               <w:tab w:val="right" w:leader="dot" w:pos="9016"/>
             </w:tabs>
@@ -5124,13 +5206,15 @@
               <w:lang w:eastAsia="en-ZA"/>
             </w:rPr>
           </w:pPr>
-          <w:hyperlink w:anchor="_Toc176718801" w:history="1">
+          <w:hyperlink w:anchor="_Toc176888010" w:history="1">
             <w:r>
               <w:rPr>
                 <w:rStyle w:val="Hyperlink"/>
+                <w:rFonts w:ascii="Trade Gothic Inline" w:hAnsi="Trade Gothic Inline"/>
+                <w:bCs/>
                 <w:noProof/>
               </w:rPr>
-              <w:t>Documentation: Design Choices and Structure</w:t>
+              <w:t>PrOgramming 2b</w:t>
             </w:r>
             <w:r>
               <w:rPr>
@@ -5151,7 +5235,79 @@
                 <w:noProof/>
                 <w:webHidden/>
               </w:rPr>
-              <w:instrText xml:space="preserve"> PAGEREF _Toc176718801 \h </w:instrText>
+              <w:instrText xml:space="preserve"> PAGEREF _Toc176888010 \h </w:instrText>
+            </w:r>
+            <w:r>
+              <w:rPr>
+                <w:noProof/>
+                <w:webHidden/>
+              </w:rPr>
+            </w:r>
+            <w:r>
+              <w:rPr>
+                <w:noProof/>
+                <w:webHidden/>
+              </w:rPr>
+              <w:fldChar w:fldCharType="separate"/>
+            </w:r>
+            <w:r>
+              <w:rPr>
+                <w:noProof/>
+                <w:webHidden/>
+              </w:rPr>
+              <w:t>1</w:t>
+            </w:r>
+            <w:r>
+              <w:rPr>
+                <w:noProof/>
+                <w:webHidden/>
+              </w:rPr>
+              <w:fldChar w:fldCharType="end"/>
+            </w:r>
+          </w:hyperlink>
+        </w:p>
+        <w:p>
+          <w:pPr>
+            <w:pStyle w:val="TOC1"/>
+            <w:tabs>
+              <w:tab w:val="right" w:leader="dot" w:pos="9016"/>
+            </w:tabs>
+            <w:rPr>
+              <w:rFonts w:eastAsiaTheme="minorEastAsia"/>
+              <w:noProof/>
+              <w:sz w:val="24"/>
+              <w:szCs w:val="24"/>
+              <w:lang w:eastAsia="en-ZA"/>
+            </w:rPr>
+          </w:pPr>
+          <w:hyperlink w:anchor="_Toc176888011" w:history="1">
+            <w:r>
+              <w:rPr>
+                <w:rStyle w:val="Hyperlink"/>
+                <w:noProof/>
+              </w:rPr>
+              <w:t>Design Choices and Structure</w:t>
+            </w:r>
+            <w:r>
+              <w:rPr>
+                <w:noProof/>
+                <w:webHidden/>
+              </w:rPr>
+              <w:tab/>
+            </w:r>
+            <w:r>
+              <w:rPr>
+                <w:noProof/>
+                <w:webHidden/>
+              </w:rPr>
+              <w:fldChar w:fldCharType="begin"/>
+            </w:r>
+            <w:r>
+              <w:rPr>
+                <w:noProof/>
+                <w:webHidden/>
+              </w:rPr>
+              <w:instrText xml:space="preserve"> PAGEREF _Toc176888011 \h </w:instrText>
             </w:r>
             <w:r>
               <w:rPr>
@@ -5184,7 +5340,7 @@
         </w:p>
         <w:p>
           <w:pPr>
-            <w:pStyle w:val="TOC2"/>
+            <w:pStyle w:val="TOC1"/>
             <w:tabs>
               <w:tab w:val="right" w:leader="dot" w:pos="9016"/>
             </w:tabs>
@@ -5196,13 +5352,13 @@
               <w:lang w:eastAsia="en-ZA"/>
             </w:rPr>
           </w:pPr>
-          <w:hyperlink w:anchor="_Toc176718802" w:history="1">
+          <w:hyperlink w:anchor="_Toc176888012" w:history="1">
             <w:r>
               <w:rPr>
                 <w:rStyle w:val="Hyperlink"/>
                 <w:noProof/>
               </w:rPr>
-              <w:t>Overall System Architecture</w:t>
+              <w:t>Assumptions and Constraints</w:t>
             </w:r>
             <w:r>
               <w:rPr>
@@ -5223,7 +5379,7 @@
                 <w:noProof/>
                 <w:webHidden/>
               </w:rPr>
-              <w:instrText xml:space="preserve"> PAGEREF _Toc176718802 \h </w:instrText>
+              <w:instrText xml:space="preserve"> PAGEREF _Toc176888012 \h </w:instrText>
             </w:r>
             <w:r>
               <w:rPr>
@@ -5243,7 +5399,7 @@
                 <w:noProof/>
                 <w:webHidden/>
               </w:rPr>
-              <w:t>3</w:t>
+              <w:t>5</w:t>
             </w:r>
             <w:r>
               <w:rPr>
@@ -5268,7 +5424,7 @@
               <w:lang w:eastAsia="en-ZA"/>
             </w:rPr>
           </w:pPr>
-          <w:hyperlink w:anchor="_Toc176718803" w:history="1">
+          <w:hyperlink w:anchor="_Toc176888013" w:history="1">
             <w:r>
               <w:rPr>
                 <w:rStyle w:val="Hyperlink"/>
@@ -5295,7 +5451,7 @@
                 <w:noProof/>
                 <w:webHidden/>
               </w:rPr>
-              <w:instrText xml:space="preserve"> PAGEREF _Toc176718803 \h </w:instrText>
+              <w:instrText xml:space="preserve"> PAGEREF _Toc176888013 \h </w:instrText>
             </w:r>
             <w:r>
               <w:rPr>
@@ -5315,7 +5471,7 @@
                 <w:noProof/>
                 <w:webHidden/>
               </w:rPr>
-              <w:t>4</w:t>
+              <w:t>6</w:t>
             </w:r>
             <w:r>
               <w:rPr>
@@ -5328,7 +5484,7 @@
         </w:p>
         <w:p>
           <w:pPr>
-            <w:pStyle w:val="TOC2"/>
+            <w:pStyle w:val="TOC1"/>
             <w:tabs>
               <w:tab w:val="right" w:leader="dot" w:pos="9016"/>
             </w:tabs>
@@ -5340,13 +5496,13 @@
               <w:lang w:eastAsia="en-ZA"/>
             </w:rPr>
           </w:pPr>
-          <w:hyperlink w:anchor="_Toc176718804" w:history="1">
+          <w:hyperlink w:anchor="_Toc176888014" w:history="1">
             <w:r>
               <w:rPr>
                 <w:rStyle w:val="Hyperlink"/>
                 <w:noProof/>
               </w:rPr>
-              <w:t>GUI Layout</w:t>
+              <w:t>Project Plan</w:t>
             </w:r>
             <w:r>
               <w:rPr>
@@ -5367,7 +5523,7 @@
                 <w:noProof/>
                 <w:webHidden/>
               </w:rPr>
-              <w:instrText xml:space="preserve"> PAGEREF _Toc176718804 \h </w:instrText>
+              <w:instrText xml:space="preserve"> PAGEREF _Toc176888014 \h </w:instrText>
             </w:r>
             <w:r>
               <w:rPr>
@@ -5400,7 +5556,7 @@
         </w:p>
         <w:p>
           <w:pPr>
-            <w:pStyle w:val="TOC1"/>
+            <w:pStyle w:val="TOC2"/>
             <w:tabs>
               <w:tab w:val="right" w:leader="dot" w:pos="9016"/>
             </w:tabs>
@@ -5412,13 +5568,13 @@
               <w:lang w:eastAsia="en-ZA"/>
             </w:rPr>
           </w:pPr>
-          <w:hyperlink w:anchor="_Toc176718805" w:history="1">
+          <w:hyperlink w:anchor="_Toc176888015" w:history="1">
             <w:r>
               <w:rPr>
                 <w:rStyle w:val="Hyperlink"/>
                 <w:noProof/>
               </w:rPr>
-              <w:t>Security Considerations</w:t>
+              <w:t>GUI Layout</w:t>
             </w:r>
             <w:r>
               <w:rPr>
@@ -5439,79 +5595,7 @@
                 <w:noProof/>
                 <w:webHidden/>
               </w:rPr>
-              <w:instrText xml:space="preserve"> PAGEREF _Toc176718805 \h </w:instrText>
-            </w:r>
-            <w:r>
-              <w:rPr>
-                <w:noProof/>
-                <w:webHidden/>
-              </w:rPr>
-            </w:r>
-            <w:r>
-              <w:rPr>
-                <w:noProof/>
-                <w:webHidden/>
-              </w:rPr>
-              <w:fldChar w:fldCharType="separate"/>
-            </w:r>
-            <w:r>
-              <w:rPr>
-                <w:noProof/>
-                <w:webHidden/>
-              </w:rPr>
-              <w:t>8</w:t>
-            </w:r>
-            <w:r>
-              <w:rPr>
-                <w:noProof/>
-                <w:webHidden/>
-              </w:rPr>
-              <w:fldChar w:fldCharType="end"/>
-            </w:r>
-          </w:hyperlink>
-        </w:p>
-        <w:p>
-          <w:pPr>
-            <w:pStyle w:val="TOC1"/>
-            <w:tabs>
-              <w:tab w:val="right" w:leader="dot" w:pos="9016"/>
-            </w:tabs>
-            <w:rPr>
-              <w:rFonts w:eastAsiaTheme="minorEastAsia"/>
-              <w:noProof/>
-              <w:sz w:val="24"/>
-              <w:szCs w:val="24"/>
-              <w:lang w:eastAsia="en-ZA"/>
-            </w:rPr>
-          </w:pPr>
-          <w:hyperlink w:anchor="_Toc176718806" w:history="1">
-            <w:r>
-              <w:rPr>
-                <w:rStyle w:val="Hyperlink"/>
-                <w:noProof/>
-              </w:rPr>
-              <w:t>Extensibility and Maintainability</w:t>
-            </w:r>
-            <w:r>
-              <w:rPr>
-                <w:noProof/>
-                <w:webHidden/>
-              </w:rPr>
-              <w:tab/>
-            </w:r>
-            <w:r>
-              <w:rPr>
-                <w:noProof/>
-                <w:webHidden/>
-              </w:rPr>
-              <w:fldChar w:fldCharType="begin"/>
-            </w:r>
-            <w:r>
-              <w:rPr>
-                <w:noProof/>
-                <w:webHidden/>
-              </w:rPr>
-              <w:instrText xml:space="preserve"> PAGEREF _Toc176718806 \h </w:instrText>
+              <w:instrText xml:space="preserve"> PAGEREF _Toc176888015 \h </w:instrText>
             </w:r>
             <w:r>
               <w:rPr>
@@ -5543,78 +5627,6 @@
           </w:hyperlink>
         </w:p>
         <w:p>
-          <w:pPr>
-            <w:pStyle w:val="TOC1"/>
-            <w:tabs>
-              <w:tab w:val="right" w:leader="dot" w:pos="9016"/>
-            </w:tabs>
-            <w:rPr>
-              <w:rFonts w:eastAsiaTheme="minorEastAsia"/>
-              <w:noProof/>
-              <w:sz w:val="24"/>
-              <w:szCs w:val="24"/>
-              <w:lang w:eastAsia="en-ZA"/>
-            </w:rPr>
-          </w:pPr>
-          <w:hyperlink w:anchor="_Toc176718807" w:history="1">
-            <w:r>
-              <w:rPr>
-                <w:rStyle w:val="Hyperlink"/>
-                <w:noProof/>
-              </w:rPr>
-              <w:t>Assumptions and Constraints</w:t>
-            </w:r>
-            <w:r>
-              <w:rPr>
-                <w:noProof/>
-                <w:webHidden/>
-              </w:rPr>
-              <w:tab/>
-            </w:r>
-            <w:r>
-              <w:rPr>
-                <w:noProof/>
-                <w:webHidden/>
-              </w:rPr>
-              <w:fldChar w:fldCharType="begin"/>
-            </w:r>
-            <w:r>
-              <w:rPr>
-                <w:noProof/>
-                <w:webHidden/>
-              </w:rPr>
-              <w:instrText xml:space="preserve"> PAGEREF _Toc176718807 \h </w:instrText>
-            </w:r>
-            <w:r>
-              <w:rPr>
-                <w:noProof/>
-                <w:webHidden/>
-              </w:rPr>
-            </w:r>
-            <w:r>
-              <w:rPr>
-                <w:noProof/>
-                <w:webHidden/>
-              </w:rPr>
-              <w:fldChar w:fldCharType="separate"/>
-            </w:r>
-            <w:r>
-              <w:rPr>
-                <w:noProof/>
-                <w:webHidden/>
-              </w:rPr>
-              <w:t>10</w:t>
-            </w:r>
-            <w:r>
-              <w:rPr>
-                <w:noProof/>
-                <w:webHidden/>
-              </w:rPr>
-              <w:fldChar w:fldCharType="end"/>
-            </w:r>
-          </w:hyperlink>
-        </w:p>
-        <w:p>
           <w:r>
             <w:rPr>
               <w:b/>
@@ -5643,10 +5655,12 @@
       <w:pPr>
         <w:pStyle w:val="Heading1"/>
       </w:pPr>
+      <w:bookmarkStart w:id="2" w:name="_Toc176888011"/>
       <w:r>
         <w:lastRenderedPageBreak/>
         <w:t>Design Choices and Structure</w:t>
       </w:r>
+      <w:bookmarkEnd w:id="2"/>
     </w:p>
     <w:p>
       <w:pPr>
@@ -5660,7 +5674,14 @@
           <w:b/>
           <w:bCs/>
         </w:rPr>
-        <w:t>The system follows a layered architecture:</w:t>
+        <w:t>L</w:t>
+      </w:r>
+      <w:r>
+        <w:rPr>
+          <w:b/>
+          <w:bCs/>
+        </w:rPr>
+        <w:t>ayered architecture:</w:t>
       </w:r>
     </w:p>
     <w:p>
@@ -5675,7 +5696,7 @@
           <w:b/>
           <w:bCs/>
         </w:rPr>
-        <w:t>Presentation Layer:</w:t>
+        <w:t>Presentation:</w:t>
       </w:r>
       <w:r>
         <w:t xml:space="preserve"> Razor Pages</w:t>
@@ -5703,7 +5724,17 @@
         </w:numPr>
       </w:pPr>
       <w:r>
-        <w:t>Through partials, SSR, and other Razor features</w:t>
+        <w:t xml:space="preserve">Through </w:t>
+      </w:r>
+      <w:proofErr w:type="spellStart"/>
+      <w:proofErr w:type="gramStart"/>
+      <w:r>
+        <w:t>partials,SSR</w:t>
+      </w:r>
+      <w:proofErr w:type="spellEnd"/>
+      <w:proofErr w:type="gramEnd"/>
+      <w:r>
+        <w:t>, other Razor features</w:t>
       </w:r>
     </w:p>
     <w:p>
@@ -5714,7 +5745,21 @@
         </w:numPr>
       </w:pPr>
       <w:r>
-        <w:t>Cleaner architecture and concern separation</w:t>
+        <w:t xml:space="preserve">Cleaner architecture </w:t>
+      </w:r>
+    </w:p>
+    <w:p>
+      <w:pPr>
+        <w:numPr>
+          <w:ilvl w:val="1"/>
+          <w:numId w:val="7"/>
+        </w:numPr>
+      </w:pPr>
+      <w:r>
+        <w:t>C</w:t>
+      </w:r>
+      <w:r>
+        <w:t>oncern separation</w:t>
       </w:r>
     </w:p>
     <w:p>
@@ -5751,7 +5796,10 @@
         </w:numPr>
       </w:pPr>
       <w:r>
-        <w:t>Top navigation panel</w:t>
+        <w:t xml:space="preserve">Top </w:t>
+      </w:r>
+      <w:r>
+        <w:t>navbar</w:t>
       </w:r>
     </w:p>
     <w:p>
@@ -5806,7 +5854,10 @@
         </w:numPr>
       </w:pPr>
       <w:r>
-        <w:t>Submit claim form</w:t>
+        <w:t xml:space="preserve">New </w:t>
+      </w:r>
+      <w:r>
+        <w:t>claim form</w:t>
       </w:r>
     </w:p>
     <w:p>
@@ -5817,7 +5868,10 @@
         </w:numPr>
       </w:pPr>
       <w:r>
-        <w:t>List of submitted claims table</w:t>
+        <w:t>S</w:t>
+      </w:r>
+      <w:r>
+        <w:t>ubmitted claims table</w:t>
       </w:r>
     </w:p>
     <w:p>
@@ -5828,7 +5882,7 @@
         </w:numPr>
       </w:pPr>
       <w:r>
-        <w:t>Managers/Program Co-ordinators:</w:t>
+        <w:t>Managers/Co-ordinators:</w:t>
       </w:r>
     </w:p>
     <w:p>
@@ -5839,7 +5893,13 @@
         </w:numPr>
       </w:pPr>
       <w:r>
-        <w:t>List of pending/approved claims</w:t>
+        <w:t>P</w:t>
+      </w:r>
+      <w:r>
+        <w:t>ending/approved claims</w:t>
+      </w:r>
+      <w:r>
+        <w:t xml:space="preserve"> table</w:t>
       </w:r>
     </w:p>
     <w:p>
@@ -5856,12 +5916,26 @@
     <w:p>
       <w:pPr>
         <w:numPr>
+          <w:ilvl w:val="4"/>
+          <w:numId w:val="7"/>
+        </w:numPr>
+      </w:pPr>
+      <w:r>
+        <w:t>Full Name, email, password</w:t>
+      </w:r>
+    </w:p>
+    <w:p>
+      <w:pPr>
+        <w:numPr>
           <w:ilvl w:val="2"/>
           <w:numId w:val="7"/>
         </w:numPr>
       </w:pPr>
       <w:r>
-        <w:t>Simple footer</w:t>
+        <w:t>F</w:t>
+      </w:r>
+      <w:r>
+        <w:t>ooter</w:t>
       </w:r>
     </w:p>
     <w:p>
@@ -5876,7 +5950,7 @@
           <w:b/>
           <w:bCs/>
         </w:rPr>
-        <w:t>Business Logic Layer:</w:t>
+        <w:t>Business Logic:</w:t>
       </w:r>
       <w:r>
         <w:t xml:space="preserve"> Services and domain models</w:t>
@@ -5890,8 +5964,18 @@
         </w:numPr>
       </w:pPr>
       <w:r>
-        <w:t>Claim processing, etc.</w:t>
-      </w:r>
+        <w:t xml:space="preserve">Claim </w:t>
+      </w:r>
+      <w:proofErr w:type="spellStart"/>
+      <w:proofErr w:type="gramStart"/>
+      <w:r>
+        <w:t>processing,etc</w:t>
+      </w:r>
+      <w:proofErr w:type="spellEnd"/>
+      <w:r>
+        <w:t>.</w:t>
+      </w:r>
+      <w:proofErr w:type="gramEnd"/>
     </w:p>
     <w:p>
       <w:pPr>
@@ -5906,42 +5990,17 @@
     </w:p>
     <w:p>
       <w:pPr>
-        <w:numPr>
-          <w:ilvl w:val="0"/>
-          <w:numId w:val="7"/>
-        </w:numPr>
-      </w:pPr>
-      <w:r>
         <w:rPr>
           <w:b/>
           <w:bCs/>
         </w:rPr>
-        <w:t>Data Access Layer:</w:t>
-      </w:r>
-      <w:r>
-        <w:t xml:space="preserve"> Entity Framework Core</w:t>
-      </w:r>
-    </w:p>
-    <w:p>
-      <w:pPr>
-        <w:numPr>
-          <w:ilvl w:val="1"/>
-          <w:numId w:val="7"/>
-        </w:numPr>
-      </w:pPr>
-      <w:r>
-        <w:t>Safe against attacks</w:t>
-      </w:r>
-    </w:p>
-    <w:p>
-      <w:pPr>
-        <w:numPr>
-          <w:ilvl w:val="1"/>
-          <w:numId w:val="7"/>
-        </w:numPr>
-      </w:pPr>
-      <w:r>
-        <w:t>Reusable queries</w:t>
+      </w:pPr>
+      <w:r>
+        <w:rPr>
+          <w:b/>
+          <w:bCs/>
+        </w:rPr>
+        <w:br w:type="page"/>
       </w:r>
     </w:p>
     <w:p>
@@ -5957,6 +6016,46 @@
           <w:bCs/>
         </w:rPr>
         <w:lastRenderedPageBreak/>
+        <w:t>Data Access:</w:t>
+      </w:r>
+      <w:r>
+        <w:t xml:space="preserve"> Entity Framework Core</w:t>
+      </w:r>
+    </w:p>
+    <w:p>
+      <w:pPr>
+        <w:numPr>
+          <w:ilvl w:val="1"/>
+          <w:numId w:val="7"/>
+        </w:numPr>
+      </w:pPr>
+      <w:r>
+        <w:t>Safe against attacks</w:t>
+      </w:r>
+    </w:p>
+    <w:p>
+      <w:pPr>
+        <w:numPr>
+          <w:ilvl w:val="1"/>
+          <w:numId w:val="7"/>
+        </w:numPr>
+      </w:pPr>
+      <w:r>
+        <w:t>Reusable queries</w:t>
+      </w:r>
+    </w:p>
+    <w:p>
+      <w:pPr>
+        <w:numPr>
+          <w:ilvl w:val="0"/>
+          <w:numId w:val="7"/>
+        </w:numPr>
+      </w:pPr>
+      <w:r>
+        <w:rPr>
+          <w:b/>
+          <w:bCs/>
+        </w:rPr>
         <w:t xml:space="preserve">Database: </w:t>
       </w:r>
       <w:r>
@@ -5975,10 +6074,7 @@
         </w:rPr>
       </w:pPr>
       <w:r>
-        <w:t>Integrates well with ASP.NET and Entity</w:t>
-      </w:r>
-      <w:r>
-        <w:t xml:space="preserve"> Framework</w:t>
+        <w:t>Integrates with ASP.NET and Entity</w:t>
       </w:r>
     </w:p>
     <w:p>
@@ -6022,20 +6118,25 @@
         <w:t xml:space="preserve"> </w:t>
       </w:r>
       <w:r>
-        <w:t>I</w:t>
-      </w:r>
-      <w:r>
-        <w:t xml:space="preserve">nformation about </w:t>
-      </w:r>
-      <w:r>
         <w:rPr>
           <w:b/>
           <w:bCs/>
         </w:rPr>
-        <w:t>lecturers</w:t>
-      </w:r>
-      <w:r>
-        <w:t xml:space="preserve"> (independent contractors)</w:t>
+        <w:t>L</w:t>
+      </w:r>
+      <w:r>
+        <w:rPr>
+          <w:b/>
+          <w:bCs/>
+        </w:rPr>
+        <w:t>ecturer</w:t>
+      </w:r>
+      <w:r>
+        <w:rPr>
+          <w:b/>
+          <w:bCs/>
+        </w:rPr>
+        <w:t>s</w:t>
       </w:r>
       <w:r>
         <w:t xml:space="preserve">, </w:t>
@@ -6048,10 +6149,14 @@
         <w:t>coordinators</w:t>
       </w:r>
       <w:r>
-        <w:t xml:space="preserve"> (programme co-ordinators)</w:t>
-      </w:r>
-      <w:r>
-        <w:t xml:space="preserve">, and </w:t>
+        <w:rPr>
+          <w:b/>
+          <w:bCs/>
+        </w:rPr>
+        <w:t xml:space="preserve">, </w:t>
+      </w:r>
+      <w:r>
+        <w:t xml:space="preserve">and </w:t>
       </w:r>
       <w:r>
         <w:rPr>
@@ -6061,7 +6166,7 @@
         <w:t>managers</w:t>
       </w:r>
       <w:r>
-        <w:t xml:space="preserve"> (academic managers).</w:t>
+        <w:t>.</w:t>
       </w:r>
     </w:p>
     <w:p>
@@ -6167,7 +6272,13 @@
         <w:t>M</w:t>
       </w:r>
       <w:r>
-        <w:t>etadata about uploaded supporting documents</w:t>
+        <w:t>etadata about</w:t>
+      </w:r>
+      <w:r>
+        <w:t xml:space="preserve"> claim</w:t>
+      </w:r>
+      <w:r>
+        <w:t xml:space="preserve"> documents</w:t>
       </w:r>
       <w:r>
         <w:t>.</w:t>
@@ -6328,8 +6439,6 @@
           <w:bCs/>
         </w:rPr>
       </w:pPr>
-      <w:bookmarkStart w:id="2" w:name="_Toc176718803"/>
-      <w:bookmarkStart w:id="3" w:name="_Toc176718807"/>
       <w:r>
         <w:rPr>
           <w:b/>
@@ -6408,9 +6517,6 @@
         </w:numPr>
       </w:pPr>
       <w:r>
-        <w:t xml:space="preserve">A join table for </w:t>
-      </w:r>
-      <w:r>
         <w:rPr>
           <w:b/>
           <w:bCs/>
@@ -6428,7 +6534,13 @@
         <w:t>Courses</w:t>
       </w:r>
       <w:r>
-        <w:t xml:space="preserve">, named </w:t>
+        <w:t xml:space="preserve"> j</w:t>
+      </w:r>
+      <w:r>
+        <w:t>oin table</w:t>
+      </w:r>
+      <w:r>
+        <w:t xml:space="preserve">, </w:t>
       </w:r>
       <w:proofErr w:type="spellStart"/>
       <w:r>
@@ -6443,7 +6555,13 @@
         <w:t>,</w:t>
       </w:r>
       <w:r>
-        <w:t xml:space="preserve"> enables tracking which courses each lecturer teaches.</w:t>
+        <w:t xml:space="preserve"> </w:t>
+      </w:r>
+      <w:r>
+        <w:t>tracks courses lecturers teach</w:t>
+      </w:r>
+      <w:r>
+        <w:t>.</w:t>
       </w:r>
     </w:p>
     <w:p>
@@ -6473,6 +6591,7 @@
       <w:pPr>
         <w:pStyle w:val="Heading1"/>
       </w:pPr>
+      <w:bookmarkStart w:id="3" w:name="_Toc176888012"/>
       <w:r>
         <w:lastRenderedPageBreak/>
         <w:t>Assumptions and Constraints</w:t>
@@ -6501,10 +6620,10 @@
         <w:t xml:space="preserve"> </w:t>
       </w:r>
       <w:r>
-        <w:t>U</w:t>
-      </w:r>
-      <w:r>
-        <w:t>p to 1000 active users, primarily lecturers</w:t>
+        <w:t>&lt;</w:t>
+      </w:r>
+      <w:r>
+        <w:t>1000 active users, primarily lecturers</w:t>
       </w:r>
       <w:r>
         <w:t>, is assumed.</w:t>
@@ -6525,7 +6644,10 @@
         <w:t xml:space="preserve">Claim frequency: </w:t>
       </w:r>
       <w:r>
-        <w:t>Most claims are expected to be submitted monthly.</w:t>
+        <w:t>Most c</w:t>
+      </w:r>
+      <w:r>
+        <w:t>laims expected monthly.</w:t>
       </w:r>
     </w:p>
     <w:p>
@@ -6543,13 +6665,28 @@
         <w:t>Document storage:</w:t>
       </w:r>
       <w:r>
-        <w:t xml:space="preserve"> 2-3 documents per claim</w:t>
-      </w:r>
-      <w:r>
-        <w:t xml:space="preserve"> assumed</w:t>
-      </w:r>
-      <w:r>
-        <w:t>, with a max file size of 10MB each.</w:t>
+        <w:t xml:space="preserve"> 2-3 documents</w:t>
+      </w:r>
+      <w:r>
+        <w:t>/</w:t>
+      </w:r>
+      <w:r>
+        <w:t>claim, max size</w:t>
+      </w:r>
+      <w:r>
+        <w:t>:</w:t>
+      </w:r>
+      <w:r>
+        <w:t xml:space="preserve"> 10MB</w:t>
+      </w:r>
+      <w:r>
+        <w:t>/</w:t>
+      </w:r>
+      <w:r>
+        <w:t>each</w:t>
+      </w:r>
+      <w:r>
+        <w:t>.</w:t>
       </w:r>
     </w:p>
     <w:p>
@@ -6564,10 +6701,23 @@
           <w:b/>
           <w:bCs/>
         </w:rPr>
-        <w:t xml:space="preserve">Approval workflow: </w:t>
-      </w:r>
-      <w:r>
-        <w:t>Two-step approval process (coordinator then manager).</w:t>
+        <w:t>W</w:t>
+      </w:r>
+      <w:r>
+        <w:rPr>
+          <w:b/>
+          <w:bCs/>
+        </w:rPr>
+        <w:t xml:space="preserve">orkflow: </w:t>
+      </w:r>
+      <w:r>
+        <w:t>Two-step approval (coordinator</w:t>
+      </w:r>
+      <w:r>
+        <w:t>-&gt;</w:t>
+      </w:r>
+      <w:r>
+        <w:t>manager).</w:t>
       </w:r>
     </w:p>
     <w:p>
@@ -6588,7 +6738,7 @@
         <w:t>M</w:t>
       </w:r>
       <w:r>
-        <w:t>odern web browsers (Chrome, Firefox, Safari, Edge).</w:t>
+        <w:t>odern browsers (Chrome, Firefox, Edge).</w:t>
       </w:r>
     </w:p>
     <w:p>
@@ -6608,11 +6758,12 @@
       <w:pPr>
         <w:pStyle w:val="Heading2"/>
       </w:pPr>
+      <w:bookmarkStart w:id="4" w:name="_Toc176888013"/>
       <w:r>
         <w:lastRenderedPageBreak/>
         <w:t>Database Design</w:t>
       </w:r>
-      <w:bookmarkEnd w:id="2"/>
+      <w:bookmarkEnd w:id="4"/>
     </w:p>
     <w:p>
       <w:pPr>
@@ -6669,11 +6820,12 @@
       <w:pPr>
         <w:pStyle w:val="Heading1"/>
       </w:pPr>
-      <w:bookmarkStart w:id="4" w:name="_Toc176718804"/>
+      <w:bookmarkStart w:id="5" w:name="_Toc176888014"/>
       <w:r>
         <w:lastRenderedPageBreak/>
         <w:t>Project Plan</w:t>
       </w:r>
+      <w:bookmarkEnd w:id="5"/>
     </w:p>
     <w:p>
       <w:r>
@@ -6710,7 +6862,10 @@
         </w:numPr>
       </w:pPr>
       <w:r>
-        <w:t>Define project scope and specifications.</w:t>
+        <w:t xml:space="preserve">Scope </w:t>
+      </w:r>
+      <w:r>
+        <w:t>project and specifications.</w:t>
       </w:r>
     </w:p>
     <w:p>
@@ -6721,7 +6876,7 @@
         </w:numPr>
       </w:pPr>
       <w:r>
-        <w:t>Finalize design choices and database structure.</w:t>
+        <w:t>Finalize design and database structure.</w:t>
       </w:r>
     </w:p>
     <w:p>
@@ -6750,24 +6905,44 @@
         </w:numPr>
       </w:pPr>
       <w:r>
-        <w:t>Create mock</w:t>
-      </w:r>
-      <w:r>
-        <w:t>-</w:t>
-      </w:r>
-      <w:r>
-        <w:t>ups for key views (Dashboard, Claim Form, Approvals).</w:t>
+        <w:t>Develop:</w:t>
       </w:r>
     </w:p>
     <w:p>
       <w:pPr>
         <w:numPr>
-          <w:ilvl w:val="1"/>
+          <w:ilvl w:val="2"/>
           <w:numId w:val="22"/>
         </w:numPr>
       </w:pPr>
       <w:r>
-        <w:t>Develop initial Razor Page layouts using Bootstrap.</w:t>
+        <w:t>View M</w:t>
+      </w:r>
+      <w:r>
+        <w:t>ock</w:t>
+      </w:r>
+      <w:r>
+        <w:t>-</w:t>
+      </w:r>
+      <w:r>
+        <w:t>ups (Dashboard,</w:t>
+      </w:r>
+      <w:r>
+        <w:t xml:space="preserve"> Home, Login</w:t>
+      </w:r>
+      <w:r>
+        <w:t>).</w:t>
+      </w:r>
+    </w:p>
+    <w:p>
+      <w:pPr>
+        <w:numPr>
+          <w:ilvl w:val="2"/>
+          <w:numId w:val="22"/>
+        </w:numPr>
+      </w:pPr>
+      <w:r>
+        <w:t>Razor Page layouts using Bootstrap.</w:t>
       </w:r>
     </w:p>
     <w:p>
@@ -6796,29 +6971,52 @@
         </w:numPr>
       </w:pPr>
       <w:r>
-        <w:t>Set up database schema with Entity Framework Core.</w:t>
+        <w:t>Implement</w:t>
       </w:r>
     </w:p>
     <w:p>
       <w:pPr>
         <w:numPr>
-          <w:ilvl w:val="1"/>
+          <w:ilvl w:val="2"/>
           <w:numId w:val="22"/>
         </w:numPr>
       </w:pPr>
       <w:r>
-        <w:t>Implement role-based Razor Pages (Lecturer, Coordinator, Manager).</w:t>
+        <w:t>Entity Framework Core</w:t>
+      </w:r>
+      <w:r>
+        <w:t xml:space="preserve"> D</w:t>
+      </w:r>
+      <w:r>
+        <w:t>atabase schema.</w:t>
       </w:r>
     </w:p>
     <w:p>
       <w:pPr>
         <w:numPr>
-          <w:ilvl w:val="1"/>
+          <w:ilvl w:val="2"/>
           <w:numId w:val="22"/>
         </w:numPr>
       </w:pPr>
       <w:r>
-        <w:t>Implement Claim submission and approval workflows.</w:t>
+        <w:t>R</w:t>
+      </w:r>
+      <w:r>
+        <w:t>ole-based Razor Pages (Lecturer, Coordinator, Manager).</w:t>
+      </w:r>
+    </w:p>
+    <w:p>
+      <w:pPr>
+        <w:numPr>
+          <w:ilvl w:val="2"/>
+          <w:numId w:val="22"/>
+        </w:numPr>
+      </w:pPr>
+      <w:r>
+        <w:t>Claim submission and approval workflows</w:t>
+      </w:r>
+      <w:r>
+        <w:t>.</w:t>
       </w:r>
     </w:p>
     <w:p>
@@ -6847,7 +7045,7 @@
         </w:numPr>
       </w:pPr>
       <w:r>
-        <w:t>Unit testing for business logic.</w:t>
+        <w:t>Unit testing.</w:t>
       </w:r>
     </w:p>
     <w:p>
@@ -6869,7 +7067,7 @@
         </w:numPr>
       </w:pPr>
       <w:r>
-        <w:t>User Acceptance Testing (UAT) for role-based functionality.</w:t>
+        <w:t>User Acceptance Testing for role-based functionality.</w:t>
       </w:r>
     </w:p>
     <w:p>
@@ -6920,7 +7118,7 @@
         </w:numPr>
       </w:pPr>
       <w:r>
-        <w:t>Deployment (local or cloud).</w:t>
+        <w:t>Deployment.</w:t>
       </w:r>
     </w:p>
     <w:p>
@@ -6964,7 +7162,15 @@
         </w:numPr>
       </w:pPr>
       <w:r>
-        <w:t>SQL Server, ASP.NET Core, Entity Framework Core, Razor Pages, Bootstrap.</w:t>
+        <w:t xml:space="preserve">SQL </w:t>
+      </w:r>
+      <w:proofErr w:type="gramStart"/>
+      <w:r>
+        <w:t>Server,ASP.NET</w:t>
+      </w:r>
+      <w:proofErr w:type="gramEnd"/>
+      <w:r>
+        <w:t xml:space="preserve"> Core, Entity Framework Core, Razor Pages, Bootstrap.</w:t>
       </w:r>
     </w:p>
     <w:p>
@@ -6993,7 +7199,18 @@
         </w:numPr>
       </w:pPr>
       <w:r>
-        <w:t>Ensure environment setup (SQL Server, ASP.NET Core).</w:t>
+        <w:t>E</w:t>
+      </w:r>
+      <w:r>
+        <w:t xml:space="preserve">nvironment setup (SQL </w:t>
+      </w:r>
+      <w:proofErr w:type="gramStart"/>
+      <w:r>
+        <w:t>Server,ASP.NET</w:t>
+      </w:r>
+      <w:proofErr w:type="gramEnd"/>
+      <w:r>
+        <w:t xml:space="preserve"> Core).</w:t>
       </w:r>
     </w:p>
     <w:p>
@@ -7045,7 +7262,13 @@
         <w:t>Week 1</w:t>
       </w:r>
       <w:r>
-        <w:t>: Define detailed scope and database schema (ERD creation).</w:t>
+        <w:t>:</w:t>
+      </w:r>
+      <w:r>
+        <w:t xml:space="preserve"> Scope</w:t>
+      </w:r>
+      <w:r>
+        <w:t xml:space="preserve"> and database schema.</w:t>
       </w:r>
     </w:p>
     <w:p>
@@ -7063,7 +7286,13 @@
         <w:t>Week 2</w:t>
       </w:r>
       <w:r>
-        <w:t>: Build mock</w:t>
+        <w:t xml:space="preserve">: </w:t>
+      </w:r>
+      <w:r>
+        <w:t>M</w:t>
+      </w:r>
+      <w:r>
+        <w:t>ock</w:t>
       </w:r>
       <w:r>
         <w:t>-</w:t>
@@ -7087,7 +7316,18 @@
         <w:t>Week 3</w:t>
       </w:r>
       <w:r>
-        <w:t>: Bootstrap implementation for page layouts (home, dashboard, claims).</w:t>
+        <w:t xml:space="preserve">: </w:t>
+      </w:r>
+      <w:proofErr w:type="spellStart"/>
+      <w:r>
+        <w:t>Bootstrap</w:t>
+      </w:r>
+      <w:r>
+        <w:t>CSS</w:t>
+      </w:r>
+      <w:proofErr w:type="spellEnd"/>
+      <w:r>
+        <w:t>.</w:t>
       </w:r>
     </w:p>
     <w:p>
@@ -7105,7 +7345,13 @@
         <w:t>Week 4-6</w:t>
       </w:r>
       <w:r>
-        <w:t>: Razor Pages implementation with role-based views.</w:t>
+        <w:t>:</w:t>
+      </w:r>
+      <w:r>
+        <w:t xml:space="preserve"> </w:t>
+      </w:r>
+      <w:r>
+        <w:t>Razor Pages.</w:t>
       </w:r>
     </w:p>
     <w:p>
@@ -7123,7 +7369,19 @@
         <w:t>Week 7-8</w:t>
       </w:r>
       <w:r>
-        <w:t>: Backend services for claim processing, document handling.</w:t>
+        <w:t xml:space="preserve">: </w:t>
+      </w:r>
+      <w:r>
+        <w:t>C</w:t>
+      </w:r>
+      <w:r>
+        <w:t>laim processing</w:t>
+      </w:r>
+      <w:r>
+        <w:t xml:space="preserve"> and</w:t>
+      </w:r>
+      <w:r>
+        <w:t xml:space="preserve"> document handling.</w:t>
       </w:r>
     </w:p>
     <w:p>
@@ -7141,7 +7399,19 @@
         <w:t>Week 9-10</w:t>
       </w:r>
       <w:r>
-        <w:t>: Test all functionalities, fix bugs.</w:t>
+        <w:t>:</w:t>
+      </w:r>
+      <w:r>
+        <w:t xml:space="preserve"> Testing</w:t>
+      </w:r>
+      <w:r>
+        <w:t>,</w:t>
+      </w:r>
+      <w:r>
+        <w:t xml:space="preserve"> bug fixes</w:t>
+      </w:r>
+      <w:r>
+        <w:t>.</w:t>
       </w:r>
     </w:p>
     <w:p>
@@ -7180,13 +7450,14 @@
     </w:p>
     <w:p>
       <w:pPr>
-        <w:pStyle w:val="Heading2"/>
-      </w:pPr>
+        <w:pStyle w:val="Heading1"/>
+      </w:pPr>
+      <w:bookmarkStart w:id="6" w:name="_Toc176888015"/>
       <w:r>
         <w:lastRenderedPageBreak/>
         <w:t>GUI Layout</w:t>
       </w:r>
-      <w:bookmarkEnd w:id="4"/>
+      <w:bookmarkEnd w:id="6"/>
     </w:p>
     <w:p>
       <w:pPr>
@@ -7200,7 +7471,400 @@
           <w:b/>
           <w:bCs/>
         </w:rPr>
-        <w:t>Role-based views</w:t>
+        <w:t>Home</w:t>
+      </w:r>
+    </w:p>
+    <w:p>
+      <w:pPr>
+        <w:ind w:left="360"/>
+      </w:pPr>
+      <w:r>
+        <w:rPr>
+          <w:noProof/>
+        </w:rPr>
+        <w:drawing>
+          <wp:inline distT="0" distB="0" distL="0" distR="0" wp14:anchorId="066E1942" wp14:editId="525FDDAD">
+            <wp:extent cx="5731510" cy="3222625"/>
+            <wp:effectExtent l="0" t="0" r="2540" b="0"/>
+            <wp:docPr id="1185423542" name="Picture 1"/>
+            <wp:cNvGraphicFramePr>
+              <a:graphicFrameLocks xmlns:a="http://schemas.openxmlformats.org/drawingml/2006/main" noChangeAspect="1"/>
+            </wp:cNvGraphicFramePr>
+            <a:graphic xmlns:a="http://schemas.openxmlformats.org/drawingml/2006/main">
+              <a:graphicData uri="http://schemas.openxmlformats.org/drawingml/2006/picture">
+                <pic:pic xmlns:pic="http://schemas.openxmlformats.org/drawingml/2006/picture">
+                  <pic:nvPicPr>
+                    <pic:cNvPr id="1185423542" name=""/>
+                    <pic:cNvPicPr/>
+                  </pic:nvPicPr>
+                  <pic:blipFill>
+                    <a:blip r:embed="rId11"/>
+                    <a:stretch>
+                      <a:fillRect/>
+                    </a:stretch>
+                  </pic:blipFill>
+                  <pic:spPr>
+                    <a:xfrm>
+                      <a:off x="0" y="0"/>
+                      <a:ext cx="5731510" cy="3222625"/>
+                    </a:xfrm>
+                    <a:prstGeom prst="rect">
+                      <a:avLst/>
+                    </a:prstGeom>
+                  </pic:spPr>
+                </pic:pic>
+              </a:graphicData>
+            </a:graphic>
+          </wp:inline>
+        </w:drawing>
+      </w:r>
+      <w:r>
+        <w:rPr>
+          <w:noProof/>
+        </w:rPr>
+        <w:drawing>
+          <wp:inline distT="0" distB="0" distL="0" distR="0" wp14:anchorId="7DB8EDFD" wp14:editId="610000D2">
+            <wp:extent cx="5731510" cy="3222625"/>
+            <wp:effectExtent l="0" t="0" r="2540" b="0"/>
+            <wp:docPr id="1536303800" name="Picture 1" descr="A screenshot of a computer&#10;&#10;Description automatically generated"/>
+            <wp:cNvGraphicFramePr>
+              <a:graphicFrameLocks xmlns:a="http://schemas.openxmlformats.org/drawingml/2006/main" noChangeAspect="1"/>
+            </wp:cNvGraphicFramePr>
+            <a:graphic xmlns:a="http://schemas.openxmlformats.org/drawingml/2006/main">
+              <a:graphicData uri="http://schemas.openxmlformats.org/drawingml/2006/picture">
+                <pic:pic xmlns:pic="http://schemas.openxmlformats.org/drawingml/2006/picture">
+                  <pic:nvPicPr>
+                    <pic:cNvPr id="1536303800" name="Picture 1" descr="A screenshot of a computer&#10;&#10;Description automatically generated"/>
+                    <pic:cNvPicPr/>
+                  </pic:nvPicPr>
+                  <pic:blipFill>
+                    <a:blip r:embed="rId12"/>
+                    <a:stretch>
+                      <a:fillRect/>
+                    </a:stretch>
+                  </pic:blipFill>
+                  <pic:spPr>
+                    <a:xfrm>
+                      <a:off x="0" y="0"/>
+                      <a:ext cx="5731510" cy="3222625"/>
+                    </a:xfrm>
+                    <a:prstGeom prst="rect">
+                      <a:avLst/>
+                    </a:prstGeom>
+                  </pic:spPr>
+                </pic:pic>
+              </a:graphicData>
+            </a:graphic>
+          </wp:inline>
+        </w:drawing>
+      </w:r>
+    </w:p>
+    <w:p>
+      <w:pPr>
+        <w:numPr>
+          <w:ilvl w:val="0"/>
+          <w:numId w:val="13"/>
+        </w:numPr>
+      </w:pPr>
+      <w:r>
+        <w:rPr>
+          <w:b/>
+          <w:bCs/>
+        </w:rPr>
+        <w:lastRenderedPageBreak/>
+        <w:t>Login</w:t>
+      </w:r>
+    </w:p>
+    <w:p>
+      <w:pPr>
+        <w:ind w:left="360"/>
+      </w:pPr>
+      <w:r>
+        <w:rPr>
+          <w:noProof/>
+        </w:rPr>
+        <w:drawing>
+          <wp:inline distT="0" distB="0" distL="0" distR="0" wp14:anchorId="635DCDD2" wp14:editId="64FE64E8">
+            <wp:extent cx="5731510" cy="3222625"/>
+            <wp:effectExtent l="0" t="0" r="2540" b="0"/>
+            <wp:docPr id="1287743714" name="Picture 1" descr="A screenshot of a computer&#10;&#10;Description automatically generated"/>
+            <wp:cNvGraphicFramePr>
+              <a:graphicFrameLocks xmlns:a="http://schemas.openxmlformats.org/drawingml/2006/main" noChangeAspect="1"/>
+            </wp:cNvGraphicFramePr>
+            <a:graphic xmlns:a="http://schemas.openxmlformats.org/drawingml/2006/main">
+              <a:graphicData uri="http://schemas.openxmlformats.org/drawingml/2006/picture">
+                <pic:pic xmlns:pic="http://schemas.openxmlformats.org/drawingml/2006/picture">
+                  <pic:nvPicPr>
+                    <pic:cNvPr id="1287743714" name="Picture 1" descr="A screenshot of a computer&#10;&#10;Description automatically generated"/>
+                    <pic:cNvPicPr/>
+                  </pic:nvPicPr>
+                  <pic:blipFill>
+                    <a:blip r:embed="rId13"/>
+                    <a:stretch>
+                      <a:fillRect/>
+                    </a:stretch>
+                  </pic:blipFill>
+                  <pic:spPr>
+                    <a:xfrm>
+                      <a:off x="0" y="0"/>
+                      <a:ext cx="5731510" cy="3222625"/>
+                    </a:xfrm>
+                    <a:prstGeom prst="rect">
+                      <a:avLst/>
+                    </a:prstGeom>
+                  </pic:spPr>
+                </pic:pic>
+              </a:graphicData>
+            </a:graphic>
+          </wp:inline>
+        </w:drawing>
+      </w:r>
+    </w:p>
+    <w:p>
+      <w:pPr>
+        <w:ind w:left="360"/>
+      </w:pPr>
+      <w:r>
+        <w:rPr>
+          <w:noProof/>
+        </w:rPr>
+        <w:lastRenderedPageBreak/>
+        <w:drawing>
+          <wp:inline distT="0" distB="0" distL="0" distR="0" wp14:anchorId="35429131" wp14:editId="3AC76E3A">
+            <wp:extent cx="5731510" cy="3222625"/>
+            <wp:effectExtent l="0" t="0" r="2540" b="0"/>
+            <wp:docPr id="1412468446" name="Picture 1" descr="A screenshot of a computer&#10;&#10;Description automatically generated"/>
+            <wp:cNvGraphicFramePr>
+              <a:graphicFrameLocks xmlns:a="http://schemas.openxmlformats.org/drawingml/2006/main" noChangeAspect="1"/>
+            </wp:cNvGraphicFramePr>
+            <a:graphic xmlns:a="http://schemas.openxmlformats.org/drawingml/2006/main">
+              <a:graphicData uri="http://schemas.openxmlformats.org/drawingml/2006/picture">
+                <pic:pic xmlns:pic="http://schemas.openxmlformats.org/drawingml/2006/picture">
+                  <pic:nvPicPr>
+                    <pic:cNvPr id="1412468446" name="Picture 1" descr="A screenshot of a computer&#10;&#10;Description automatically generated"/>
+                    <pic:cNvPicPr/>
+                  </pic:nvPicPr>
+                  <pic:blipFill>
+                    <a:blip r:embed="rId14"/>
+                    <a:stretch>
+                      <a:fillRect/>
+                    </a:stretch>
+                  </pic:blipFill>
+                  <pic:spPr>
+                    <a:xfrm>
+                      <a:off x="0" y="0"/>
+                      <a:ext cx="5731510" cy="3222625"/>
+                    </a:xfrm>
+                    <a:prstGeom prst="rect">
+                      <a:avLst/>
+                    </a:prstGeom>
+                  </pic:spPr>
+                </pic:pic>
+              </a:graphicData>
+            </a:graphic>
+          </wp:inline>
+        </w:drawing>
+      </w:r>
+      <w:r>
+        <w:rPr>
+          <w:noProof/>
+        </w:rPr>
+        <w:drawing>
+          <wp:inline distT="0" distB="0" distL="0" distR="0" wp14:anchorId="18AF17DD" wp14:editId="4B212786">
+            <wp:extent cx="5731510" cy="3222625"/>
+            <wp:effectExtent l="0" t="0" r="2540" b="0"/>
+            <wp:docPr id="1339380546" name="Picture 1" descr="A screenshot of a computer&#10;&#10;Description automatically generated"/>
+            <wp:cNvGraphicFramePr>
+              <a:graphicFrameLocks xmlns:a="http://schemas.openxmlformats.org/drawingml/2006/main" noChangeAspect="1"/>
+            </wp:cNvGraphicFramePr>
+            <a:graphic xmlns:a="http://schemas.openxmlformats.org/drawingml/2006/main">
+              <a:graphicData uri="http://schemas.openxmlformats.org/drawingml/2006/picture">
+                <pic:pic xmlns:pic="http://schemas.openxmlformats.org/drawingml/2006/picture">
+                  <pic:nvPicPr>
+                    <pic:cNvPr id="1339380546" name="Picture 1" descr="A screenshot of a computer&#10;&#10;Description automatically generated"/>
+                    <pic:cNvPicPr/>
+                  </pic:nvPicPr>
+                  <pic:blipFill>
+                    <a:blip r:embed="rId15"/>
+                    <a:stretch>
+                      <a:fillRect/>
+                    </a:stretch>
+                  </pic:blipFill>
+                  <pic:spPr>
+                    <a:xfrm>
+                      <a:off x="0" y="0"/>
+                      <a:ext cx="5731510" cy="3222625"/>
+                    </a:xfrm>
+                    <a:prstGeom prst="rect">
+                      <a:avLst/>
+                    </a:prstGeom>
+                  </pic:spPr>
+                </pic:pic>
+              </a:graphicData>
+            </a:graphic>
+          </wp:inline>
+        </w:drawing>
+      </w:r>
+    </w:p>
+    <w:p>
+      <w:pPr>
+        <w:rPr>
+          <w:b/>
+          <w:bCs/>
+        </w:rPr>
+      </w:pPr>
+      <w:r>
+        <w:rPr>
+          <w:b/>
+          <w:bCs/>
+        </w:rPr>
+        <w:br w:type="page"/>
+      </w:r>
+    </w:p>
+    <w:p>
+      <w:pPr>
+        <w:numPr>
+          <w:ilvl w:val="0"/>
+          <w:numId w:val="13"/>
+        </w:numPr>
+      </w:pPr>
+      <w:r>
+        <w:rPr>
+          <w:b/>
+          <w:bCs/>
+        </w:rPr>
+        <w:lastRenderedPageBreak/>
+        <w:t>Privacy</w:t>
+      </w:r>
+    </w:p>
+    <w:p>
+      <w:pPr>
+        <w:ind w:left="360"/>
+      </w:pPr>
+      <w:r>
+        <w:rPr>
+          <w:noProof/>
+        </w:rPr>
+        <w:drawing>
+          <wp:inline distT="0" distB="0" distL="0" distR="0" wp14:anchorId="32214FA1" wp14:editId="71E0CCD8">
+            <wp:extent cx="5731510" cy="3222625"/>
+            <wp:effectExtent l="0" t="0" r="2540" b="0"/>
+            <wp:docPr id="886976810" name="Picture 1" descr="A screenshot of a computer&#10;&#10;Description automatically generated"/>
+            <wp:cNvGraphicFramePr>
+              <a:graphicFrameLocks xmlns:a="http://schemas.openxmlformats.org/drawingml/2006/main" noChangeAspect="1"/>
+            </wp:cNvGraphicFramePr>
+            <a:graphic xmlns:a="http://schemas.openxmlformats.org/drawingml/2006/main">
+              <a:graphicData uri="http://schemas.openxmlformats.org/drawingml/2006/picture">
+                <pic:pic xmlns:pic="http://schemas.openxmlformats.org/drawingml/2006/picture">
+                  <pic:nvPicPr>
+                    <pic:cNvPr id="886976810" name="Picture 1" descr="A screenshot of a computer&#10;&#10;Description automatically generated"/>
+                    <pic:cNvPicPr/>
+                  </pic:nvPicPr>
+                  <pic:blipFill>
+                    <a:blip r:embed="rId16"/>
+                    <a:stretch>
+                      <a:fillRect/>
+                    </a:stretch>
+                  </pic:blipFill>
+                  <pic:spPr>
+                    <a:xfrm>
+                      <a:off x="0" y="0"/>
+                      <a:ext cx="5731510" cy="3222625"/>
+                    </a:xfrm>
+                    <a:prstGeom prst="rect">
+                      <a:avLst/>
+                    </a:prstGeom>
+                  </pic:spPr>
+                </pic:pic>
+              </a:graphicData>
+            </a:graphic>
+          </wp:inline>
+        </w:drawing>
+      </w:r>
+      <w:r>
+        <w:rPr>
+          <w:noProof/>
+        </w:rPr>
+        <w:drawing>
+          <wp:inline distT="0" distB="0" distL="0" distR="0" wp14:anchorId="4728FDC2" wp14:editId="339AEB68">
+            <wp:extent cx="5731510" cy="3222625"/>
+            <wp:effectExtent l="0" t="0" r="2540" b="0"/>
+            <wp:docPr id="2019347399" name="Picture 1" descr="A screenshot of a computer&#10;&#10;Description automatically generated"/>
+            <wp:cNvGraphicFramePr>
+              <a:graphicFrameLocks xmlns:a="http://schemas.openxmlformats.org/drawingml/2006/main" noChangeAspect="1"/>
+            </wp:cNvGraphicFramePr>
+            <a:graphic xmlns:a="http://schemas.openxmlformats.org/drawingml/2006/main">
+              <a:graphicData uri="http://schemas.openxmlformats.org/drawingml/2006/picture">
+                <pic:pic xmlns:pic="http://schemas.openxmlformats.org/drawingml/2006/picture">
+                  <pic:nvPicPr>
+                    <pic:cNvPr id="2019347399" name="Picture 1" descr="A screenshot of a computer&#10;&#10;Description automatically generated"/>
+                    <pic:cNvPicPr/>
+                  </pic:nvPicPr>
+                  <pic:blipFill>
+                    <a:blip r:embed="rId17"/>
+                    <a:stretch>
+                      <a:fillRect/>
+                    </a:stretch>
+                  </pic:blipFill>
+                  <pic:spPr>
+                    <a:xfrm>
+                      <a:off x="0" y="0"/>
+                      <a:ext cx="5731510" cy="3222625"/>
+                    </a:xfrm>
+                    <a:prstGeom prst="rect">
+                      <a:avLst/>
+                    </a:prstGeom>
+                  </pic:spPr>
+                </pic:pic>
+              </a:graphicData>
+            </a:graphic>
+          </wp:inline>
+        </w:drawing>
+      </w:r>
+    </w:p>
+    <w:p>
+      <w:pPr>
+        <w:rPr>
+          <w:b/>
+          <w:bCs/>
+        </w:rPr>
+      </w:pPr>
+      <w:r>
+        <w:rPr>
+          <w:b/>
+          <w:bCs/>
+        </w:rPr>
+        <w:br w:type="page"/>
+      </w:r>
+    </w:p>
+    <w:p>
+      <w:pPr>
+        <w:numPr>
+          <w:ilvl w:val="0"/>
+          <w:numId w:val="13"/>
+        </w:numPr>
+      </w:pPr>
+      <w:r>
+        <w:rPr>
+          <w:b/>
+          <w:bCs/>
+        </w:rPr>
+        <w:lastRenderedPageBreak/>
+        <w:t>Role-based</w:t>
+      </w:r>
+      <w:r>
+        <w:rPr>
+          <w:b/>
+          <w:bCs/>
+        </w:rPr>
+        <w:t xml:space="preserve"> Dashboard</w:t>
+      </w:r>
+      <w:r>
+        <w:rPr>
+          <w:b/>
+          <w:bCs/>
+        </w:rPr>
+        <w:t xml:space="preserve"> (Updated according to role)</w:t>
       </w:r>
     </w:p>
     <w:p>
@@ -7264,6 +7928,187 @@
       </w:r>
     </w:p>
     <w:p>
+      <w:r>
+        <w:rPr>
+          <w:noProof/>
+        </w:rPr>
+        <w:drawing>
+          <wp:inline distT="0" distB="0" distL="0" distR="0" wp14:anchorId="101F3A21" wp14:editId="03FB7506">
+            <wp:extent cx="5731510" cy="3222625"/>
+            <wp:effectExtent l="0" t="0" r="2540" b="0"/>
+            <wp:docPr id="1466275640" name="Picture 1" descr="A screenshot of a computer&#10;&#10;Description automatically generated"/>
+            <wp:cNvGraphicFramePr>
+              <a:graphicFrameLocks xmlns:a="http://schemas.openxmlformats.org/drawingml/2006/main" noChangeAspect="1"/>
+            </wp:cNvGraphicFramePr>
+            <a:graphic xmlns:a="http://schemas.openxmlformats.org/drawingml/2006/main">
+              <a:graphicData uri="http://schemas.openxmlformats.org/drawingml/2006/picture">
+                <pic:pic xmlns:pic="http://schemas.openxmlformats.org/drawingml/2006/picture">
+                  <pic:nvPicPr>
+                    <pic:cNvPr id="1466275640" name="Picture 1" descr="A screenshot of a computer&#10;&#10;Description automatically generated"/>
+                    <pic:cNvPicPr/>
+                  </pic:nvPicPr>
+                  <pic:blipFill>
+                    <a:blip r:embed="rId18"/>
+                    <a:stretch>
+                      <a:fillRect/>
+                    </a:stretch>
+                  </pic:blipFill>
+                  <pic:spPr>
+                    <a:xfrm>
+                      <a:off x="0" y="0"/>
+                      <a:ext cx="5731510" cy="3222625"/>
+                    </a:xfrm>
+                    <a:prstGeom prst="rect">
+                      <a:avLst/>
+                    </a:prstGeom>
+                  </pic:spPr>
+                </pic:pic>
+              </a:graphicData>
+            </a:graphic>
+          </wp:inline>
+        </w:drawing>
+      </w:r>
+    </w:p>
+    <w:p>
+      <w:r>
+        <w:rPr>
+          <w:noProof/>
+        </w:rPr>
+        <w:lastRenderedPageBreak/>
+        <w:drawing>
+          <wp:inline distT="0" distB="0" distL="0" distR="0" wp14:anchorId="60AFB793" wp14:editId="686AB8F9">
+            <wp:extent cx="5731510" cy="3222625"/>
+            <wp:effectExtent l="0" t="0" r="2540" b="0"/>
+            <wp:docPr id="1316563762" name="Picture 1" descr="A screenshot of a computer&#10;&#10;Description automatically generated"/>
+            <wp:cNvGraphicFramePr>
+              <a:graphicFrameLocks xmlns:a="http://schemas.openxmlformats.org/drawingml/2006/main" noChangeAspect="1"/>
+            </wp:cNvGraphicFramePr>
+            <a:graphic xmlns:a="http://schemas.openxmlformats.org/drawingml/2006/main">
+              <a:graphicData uri="http://schemas.openxmlformats.org/drawingml/2006/picture">
+                <pic:pic xmlns:pic="http://schemas.openxmlformats.org/drawingml/2006/picture">
+                  <pic:nvPicPr>
+                    <pic:cNvPr id="1316563762" name="Picture 1" descr="A screenshot of a computer&#10;&#10;Description automatically generated"/>
+                    <pic:cNvPicPr/>
+                  </pic:nvPicPr>
+                  <pic:blipFill>
+                    <a:blip r:embed="rId19"/>
+                    <a:stretch>
+                      <a:fillRect/>
+                    </a:stretch>
+                  </pic:blipFill>
+                  <pic:spPr>
+                    <a:xfrm>
+                      <a:off x="0" y="0"/>
+                      <a:ext cx="5731510" cy="3222625"/>
+                    </a:xfrm>
+                    <a:prstGeom prst="rect">
+                      <a:avLst/>
+                    </a:prstGeom>
+                  </pic:spPr>
+                </pic:pic>
+              </a:graphicData>
+            </a:graphic>
+          </wp:inline>
+        </w:drawing>
+      </w:r>
+      <w:r>
+        <w:rPr>
+          <w:noProof/>
+        </w:rPr>
+        <w:drawing>
+          <wp:inline distT="0" distB="0" distL="0" distR="0" wp14:anchorId="4E22B7CE" wp14:editId="15F975F2">
+            <wp:extent cx="5731510" cy="3222625"/>
+            <wp:effectExtent l="0" t="0" r="2540" b="0"/>
+            <wp:docPr id="1421729650" name="Picture 1" descr="A screenshot of a computer&#10;&#10;Description automatically generated"/>
+            <wp:cNvGraphicFramePr>
+              <a:graphicFrameLocks xmlns:a="http://schemas.openxmlformats.org/drawingml/2006/main" noChangeAspect="1"/>
+            </wp:cNvGraphicFramePr>
+            <a:graphic xmlns:a="http://schemas.openxmlformats.org/drawingml/2006/main">
+              <a:graphicData uri="http://schemas.openxmlformats.org/drawingml/2006/picture">
+                <pic:pic xmlns:pic="http://schemas.openxmlformats.org/drawingml/2006/picture">
+                  <pic:nvPicPr>
+                    <pic:cNvPr id="1421729650" name="Picture 1" descr="A screenshot of a computer&#10;&#10;Description automatically generated"/>
+                    <pic:cNvPicPr/>
+                  </pic:nvPicPr>
+                  <pic:blipFill>
+                    <a:blip r:embed="rId20"/>
+                    <a:stretch>
+                      <a:fillRect/>
+                    </a:stretch>
+                  </pic:blipFill>
+                  <pic:spPr>
+                    <a:xfrm>
+                      <a:off x="0" y="0"/>
+                      <a:ext cx="5731510" cy="3222625"/>
+                    </a:xfrm>
+                    <a:prstGeom prst="rect">
+                      <a:avLst/>
+                    </a:prstGeom>
+                  </pic:spPr>
+                </pic:pic>
+              </a:graphicData>
+            </a:graphic>
+          </wp:inline>
+        </w:drawing>
+      </w:r>
+      <w:r>
+        <w:rPr>
+          <w:noProof/>
+        </w:rPr>
+        <w:lastRenderedPageBreak/>
+        <w:drawing>
+          <wp:inline distT="0" distB="0" distL="0" distR="0" wp14:anchorId="2ED28A40" wp14:editId="73EE9AD7">
+            <wp:extent cx="5731510" cy="3222625"/>
+            <wp:effectExtent l="0" t="0" r="2540" b="0"/>
+            <wp:docPr id="694463375" name="Picture 1" descr="A screenshot of a computer&#10;&#10;Description automatically generated"/>
+            <wp:cNvGraphicFramePr>
+              <a:graphicFrameLocks xmlns:a="http://schemas.openxmlformats.org/drawingml/2006/main" noChangeAspect="1"/>
+            </wp:cNvGraphicFramePr>
+            <a:graphic xmlns:a="http://schemas.openxmlformats.org/drawingml/2006/main">
+              <a:graphicData uri="http://schemas.openxmlformats.org/drawingml/2006/picture">
+                <pic:pic xmlns:pic="http://schemas.openxmlformats.org/drawingml/2006/picture">
+                  <pic:nvPicPr>
+                    <pic:cNvPr id="694463375" name="Picture 1" descr="A screenshot of a computer&#10;&#10;Description automatically generated"/>
+                    <pic:cNvPicPr/>
+                  </pic:nvPicPr>
+                  <pic:blipFill>
+                    <a:blip r:embed="rId21"/>
+                    <a:stretch>
+                      <a:fillRect/>
+                    </a:stretch>
+                  </pic:blipFill>
+                  <pic:spPr>
+                    <a:xfrm>
+                      <a:off x="0" y="0"/>
+                      <a:ext cx="5731510" cy="3222625"/>
+                    </a:xfrm>
+                    <a:prstGeom prst="rect">
+                      <a:avLst/>
+                    </a:prstGeom>
+                  </pic:spPr>
+                </pic:pic>
+              </a:graphicData>
+            </a:graphic>
+          </wp:inline>
+        </w:drawing>
+      </w:r>
+    </w:p>
+    <w:p>
+      <w:pPr>
+        <w:rPr>
+          <w:b/>
+          <w:bCs/>
+        </w:rPr>
+      </w:pPr>
+      <w:r>
+        <w:rPr>
+          <w:b/>
+          <w:bCs/>
+        </w:rPr>
+        <w:br w:type="page"/>
+      </w:r>
+    </w:p>
+    <w:p>
       <w:pPr>
         <w:numPr>
           <w:ilvl w:val="1"/>
@@ -7275,6 +8120,7 @@
           <w:b/>
           <w:bCs/>
         </w:rPr>
+        <w:lastRenderedPageBreak/>
         <w:t>Coordinator/Manager View:</w:t>
       </w:r>
     </w:p>
@@ -7327,6 +8173,106 @@
       </w:r>
     </w:p>
     <w:p>
+      <w:r>
+        <w:rPr>
+          <w:noProof/>
+        </w:rPr>
+        <w:drawing>
+          <wp:inline distT="0" distB="0" distL="0" distR="0" wp14:anchorId="7590FC4F" wp14:editId="26B5E1E6">
+            <wp:extent cx="5731510" cy="3222625"/>
+            <wp:effectExtent l="0" t="0" r="2540" b="0"/>
+            <wp:docPr id="493013778" name="Picture 1" descr="A screenshot of a computer&#10;&#10;Description automatically generated"/>
+            <wp:cNvGraphicFramePr>
+              <a:graphicFrameLocks xmlns:a="http://schemas.openxmlformats.org/drawingml/2006/main" noChangeAspect="1"/>
+            </wp:cNvGraphicFramePr>
+            <a:graphic xmlns:a="http://schemas.openxmlformats.org/drawingml/2006/main">
+              <a:graphicData uri="http://schemas.openxmlformats.org/drawingml/2006/picture">
+                <pic:pic xmlns:pic="http://schemas.openxmlformats.org/drawingml/2006/picture">
+                  <pic:nvPicPr>
+                    <pic:cNvPr id="493013778" name="Picture 1" descr="A screenshot of a computer&#10;&#10;Description automatically generated"/>
+                    <pic:cNvPicPr/>
+                  </pic:nvPicPr>
+                  <pic:blipFill>
+                    <a:blip r:embed="rId22"/>
+                    <a:stretch>
+                      <a:fillRect/>
+                    </a:stretch>
+                  </pic:blipFill>
+                  <pic:spPr>
+                    <a:xfrm>
+                      <a:off x="0" y="0"/>
+                      <a:ext cx="5731510" cy="3222625"/>
+                    </a:xfrm>
+                    <a:prstGeom prst="rect">
+                      <a:avLst/>
+                    </a:prstGeom>
+                  </pic:spPr>
+                </pic:pic>
+              </a:graphicData>
+            </a:graphic>
+          </wp:inline>
+        </w:drawing>
+      </w:r>
+    </w:p>
+    <w:p>
+      <w:r>
+        <w:rPr>
+          <w:noProof/>
+        </w:rPr>
+        <w:lastRenderedPageBreak/>
+        <w:drawing>
+          <wp:inline distT="0" distB="0" distL="0" distR="0" wp14:anchorId="34DFBC50" wp14:editId="37A421E7">
+            <wp:extent cx="5731510" cy="3222625"/>
+            <wp:effectExtent l="0" t="0" r="2540" b="0"/>
+            <wp:docPr id="737839762" name="Picture 1" descr="A screenshot of a computer&#10;&#10;Description automatically generated"/>
+            <wp:cNvGraphicFramePr>
+              <a:graphicFrameLocks xmlns:a="http://schemas.openxmlformats.org/drawingml/2006/main" noChangeAspect="1"/>
+            </wp:cNvGraphicFramePr>
+            <a:graphic xmlns:a="http://schemas.openxmlformats.org/drawingml/2006/main">
+              <a:graphicData uri="http://schemas.openxmlformats.org/drawingml/2006/picture">
+                <pic:pic xmlns:pic="http://schemas.openxmlformats.org/drawingml/2006/picture">
+                  <pic:nvPicPr>
+                    <pic:cNvPr id="737839762" name="Picture 1" descr="A screenshot of a computer&#10;&#10;Description automatically generated"/>
+                    <pic:cNvPicPr/>
+                  </pic:nvPicPr>
+                  <pic:blipFill>
+                    <a:blip r:embed="rId23"/>
+                    <a:stretch>
+                      <a:fillRect/>
+                    </a:stretch>
+                  </pic:blipFill>
+                  <pic:spPr>
+                    <a:xfrm>
+                      <a:off x="0" y="0"/>
+                      <a:ext cx="5731510" cy="3222625"/>
+                    </a:xfrm>
+                    <a:prstGeom prst="rect">
+                      <a:avLst/>
+                    </a:prstGeom>
+                  </pic:spPr>
+                </pic:pic>
+              </a:graphicData>
+            </a:graphic>
+          </wp:inline>
+        </w:drawing>
+      </w:r>
+    </w:p>
+    <w:p>
+      <w:pPr>
+        <w:rPr>
+          <w:b/>
+          <w:bCs/>
+        </w:rPr>
+      </w:pPr>
+      <w:r>
+        <w:rPr>
+          <w:b/>
+          <w:bCs/>
+        </w:rPr>
+        <w:br w:type="page"/>
+      </w:r>
+    </w:p>
+    <w:p>
       <w:pPr>
         <w:numPr>
           <w:ilvl w:val="0"/>
@@ -7342,6 +8288,7 @@
           <w:b/>
           <w:bCs/>
         </w:rPr>
+        <w:lastRenderedPageBreak/>
         <w:t>Consistent navigation:</w:t>
       </w:r>
       <w:r>
@@ -7404,7 +8351,7 @@
           <w:numId w:val="13"/>
         </w:numPr>
       </w:pPr>
-      <w:hyperlink r:id="rId11" w:history="1">
+      <w:hyperlink r:id="rId24" w:history="1">
         <w:r>
           <w:rPr>
             <w:rStyle w:val="Hyperlink"/>
@@ -7437,28 +8384,32 @@
       </w:r>
     </w:p>
     <w:p>
-      <w:pPr>
-        <w:rPr>
-          <w:rFonts w:asciiTheme="majorHAnsi" w:eastAsiaTheme="majorEastAsia" w:hAnsiTheme="majorHAnsi" w:cstheme="majorBidi"/>
-          <w:color w:val="0F4761" w:themeColor="accent1" w:themeShade="BF"/>
-          <w:sz w:val="40"/>
-          <w:szCs w:val="40"/>
-        </w:rPr>
-      </w:pPr>
+      <w:r>
+        <w:br w:type="page"/>
+      </w:r>
     </w:p>
     <w:p>
       <w:pPr>
-        <w:rPr>
-          <w:rFonts w:asciiTheme="majorHAnsi" w:eastAsiaTheme="majorEastAsia" w:hAnsiTheme="majorHAnsi" w:cstheme="majorBidi"/>
-          <w:color w:val="0F4761" w:themeColor="accent1" w:themeShade="BF"/>
-          <w:sz w:val="40"/>
-          <w:szCs w:val="40"/>
-        </w:rPr>
-      </w:pPr>
+        <w:pStyle w:val="Heading1"/>
+      </w:pPr>
+      <w:r>
+        <w:lastRenderedPageBreak/>
+        <w:t>GitHub Repository Link</w:t>
+      </w:r>
+    </w:p>
+    <w:p>
+      <w:hyperlink r:id="rId25" w:history="1">
+        <w:r>
+          <w:rPr>
+            <w:rStyle w:val="Hyperlink"/>
+          </w:rPr>
+          <w:t>Ryan-Millard/Contract-Monthly-Claim-System---PROG6212-POE (github.com)</w:t>
+        </w:r>
+      </w:hyperlink>
     </w:p>
     <w:sectPr>
-      <w:headerReference w:type="default" r:id="rId12"/>
-      <w:footerReference w:type="default" r:id="rId13"/>
+      <w:headerReference w:type="default" r:id="rId26"/>
+      <w:footerReference w:type="default" r:id="rId27"/>
       <w:pgSz w:w="11906" w:h="16838"/>
       <w:pgMar w:top="1440" w:right="1440" w:bottom="1440" w:left="1440" w:header="708" w:footer="708" w:gutter="0"/>
       <w:cols w:space="708"/>
@@ -7622,7 +8573,7 @@
                             <w:rPr>
                               <w:noProof/>
                             </w:rPr>
-                            <w:t>Monday, 09 September 2024</w:t>
+                            <w:t>Tuesday, 10 September 2024</w:t>
                           </w:r>
                           <w:r>
                             <w:fldChar w:fldCharType="end"/>
@@ -7672,7 +8623,7 @@
                       <w:rPr>
                         <w:noProof/>
                       </w:rPr>
-                      <w:t>Monday, 09 September 2024</w:t>
+                      <w:t>Tuesday, 10 September 2024</w:t>
                     </w:r>
                     <w:r>
                       <w:fldChar w:fldCharType="end"/>
@@ -8743,7 +9694,14 @@
                                     <w:sz w:val="28"/>
                                     <w:szCs w:val="28"/>
                                   </w:rPr>
-                                  <w:t>NWEG5122</w:t>
+                                  <w:t>PROG62</w:t>
+                                </w:r>
+                                <w:r>
+                                  <w:rPr>
+                                    <w:sz w:val="28"/>
+                                    <w:szCs w:val="28"/>
+                                  </w:rPr>
+                                  <w:t>12</w:t>
                                 </w:r>
                               </w:p>
                             </w:tc>
@@ -8864,7 +9822,14 @@
                               <w:sz w:val="28"/>
                               <w:szCs w:val="28"/>
                             </w:rPr>
-                            <w:t>NWEG5122</w:t>
+                            <w:t>PROG62</w:t>
+                          </w:r>
+                          <w:r>
+                            <w:rPr>
+                              <w:sz w:val="28"/>
+                              <w:szCs w:val="28"/>
+                            </w:rPr>
+                            <w:t>12</w:t>
                           </w:r>
                         </w:p>
                       </w:tc>
@@ -11585,7 +12550,7 @@
         <w:sz w:val="20"/>
       </w:rPr>
     </w:lvl>
-    <w:lvl w:ilvl="2" w:tentative="1">
+    <w:lvl w:ilvl="2">
       <w:start w:val="1"/>
       <w:numFmt w:val="bullet"/>
       <w:lvlText w:val=""/>

</xml_diff>

<commit_message>
Update GitHub-related content in Documentation file
</commit_message>
<xml_diff>
--- a/Documentation.docx
+++ b/Documentation.docx
@@ -552,7 +552,8 @@
                                 <w:lang w:val="pl-PL"/>
                               </w:rPr>
                             </w:pPr>
-                            <w:bookmarkStart w:id="0" w:name="_Toc176888010"/>
+                            <w:bookmarkStart w:id="0" w:name="_Toc176893907"/>
+                            <w:bookmarkStart w:id="1" w:name="_Toc176894117"/>
                             <w:r>
                               <w:rPr>
                                 <w:rFonts w:ascii="Trade Gothic Inline" w:hAnsi="Trade Gothic Inline"/>
@@ -574,6 +575,7 @@
                               <w:t xml:space="preserve"> 2b</w:t>
                             </w:r>
                             <w:bookmarkEnd w:id="0"/>
+                            <w:bookmarkEnd w:id="1"/>
                           </w:p>
                         </w:txbxContent>
                       </wps:txbx>
@@ -612,7 +614,8 @@
                           <w:lang w:val="pl-PL"/>
                         </w:rPr>
                       </w:pPr>
-                      <w:bookmarkStart w:id="1" w:name="_Toc176888010"/>
+                      <w:bookmarkStart w:id="2" w:name="_Toc176893907"/>
+                      <w:bookmarkStart w:id="3" w:name="_Toc176894117"/>
                       <w:r>
                         <w:rPr>
                           <w:rFonts w:ascii="Trade Gothic Inline" w:hAnsi="Trade Gothic Inline"/>
@@ -633,7 +636,8 @@
                         </w:rPr>
                         <w:t xml:space="preserve"> 2b</w:t>
                       </w:r>
-                      <w:bookmarkEnd w:id="1"/>
+                      <w:bookmarkEnd w:id="2"/>
+                      <w:bookmarkEnd w:id="3"/>
                     </w:p>
                   </w:txbxContent>
                 </v:textbox>
@@ -5194,80 +5198,6 @@
         </w:p>
         <w:p>
           <w:pPr>
-            <w:pStyle w:val="TOC2"/>
-            <w:tabs>
-              <w:tab w:val="right" w:leader="dot" w:pos="9016"/>
-            </w:tabs>
-            <w:rPr>
-              <w:rFonts w:eastAsiaTheme="minorEastAsia"/>
-              <w:noProof/>
-              <w:sz w:val="24"/>
-              <w:szCs w:val="24"/>
-              <w:lang w:eastAsia="en-ZA"/>
-            </w:rPr>
-          </w:pPr>
-          <w:hyperlink w:anchor="_Toc176888010" w:history="1">
-            <w:r>
-              <w:rPr>
-                <w:rStyle w:val="Hyperlink"/>
-                <w:rFonts w:ascii="Trade Gothic Inline" w:hAnsi="Trade Gothic Inline"/>
-                <w:bCs/>
-                <w:noProof/>
-              </w:rPr>
-              <w:t>PrOgramming 2b</w:t>
-            </w:r>
-            <w:r>
-              <w:rPr>
-                <w:noProof/>
-                <w:webHidden/>
-              </w:rPr>
-              <w:tab/>
-            </w:r>
-            <w:r>
-              <w:rPr>
-                <w:noProof/>
-                <w:webHidden/>
-              </w:rPr>
-              <w:fldChar w:fldCharType="begin"/>
-            </w:r>
-            <w:r>
-              <w:rPr>
-                <w:noProof/>
-                <w:webHidden/>
-              </w:rPr>
-              <w:instrText xml:space="preserve"> PAGEREF _Toc176888010 \h </w:instrText>
-            </w:r>
-            <w:r>
-              <w:rPr>
-                <w:noProof/>
-                <w:webHidden/>
-              </w:rPr>
-            </w:r>
-            <w:r>
-              <w:rPr>
-                <w:noProof/>
-                <w:webHidden/>
-              </w:rPr>
-              <w:fldChar w:fldCharType="separate"/>
-            </w:r>
-            <w:r>
-              <w:rPr>
-                <w:noProof/>
-                <w:webHidden/>
-              </w:rPr>
-              <w:t>1</w:t>
-            </w:r>
-            <w:r>
-              <w:rPr>
-                <w:noProof/>
-                <w:webHidden/>
-              </w:rPr>
-              <w:fldChar w:fldCharType="end"/>
-            </w:r>
-          </w:hyperlink>
-        </w:p>
-        <w:p>
-          <w:pPr>
             <w:pStyle w:val="TOC1"/>
             <w:tabs>
               <w:tab w:val="right" w:leader="dot" w:pos="9016"/>
@@ -5280,7 +5210,7 @@
               <w:lang w:eastAsia="en-ZA"/>
             </w:rPr>
           </w:pPr>
-          <w:hyperlink w:anchor="_Toc176888011" w:history="1">
+          <w:hyperlink w:anchor="_Toc176894118" w:history="1">
             <w:r>
               <w:rPr>
                 <w:rStyle w:val="Hyperlink"/>
@@ -5307,7 +5237,7 @@
                 <w:noProof/>
                 <w:webHidden/>
               </w:rPr>
-              <w:instrText xml:space="preserve"> PAGEREF _Toc176888011 \h </w:instrText>
+              <w:instrText xml:space="preserve"> PAGEREF _Toc176894118 \h </w:instrText>
             </w:r>
             <w:r>
               <w:rPr>
@@ -5352,7 +5282,7 @@
               <w:lang w:eastAsia="en-ZA"/>
             </w:rPr>
           </w:pPr>
-          <w:hyperlink w:anchor="_Toc176888012" w:history="1">
+          <w:hyperlink w:anchor="_Toc176894119" w:history="1">
             <w:r>
               <w:rPr>
                 <w:rStyle w:val="Hyperlink"/>
@@ -5379,7 +5309,7 @@
                 <w:noProof/>
                 <w:webHidden/>
               </w:rPr>
-              <w:instrText xml:space="preserve"> PAGEREF _Toc176888012 \h </w:instrText>
+              <w:instrText xml:space="preserve"> PAGEREF _Toc176894119 \h </w:instrText>
             </w:r>
             <w:r>
               <w:rPr>
@@ -5412,7 +5342,7 @@
         </w:p>
         <w:p>
           <w:pPr>
-            <w:pStyle w:val="TOC2"/>
+            <w:pStyle w:val="TOC1"/>
             <w:tabs>
               <w:tab w:val="right" w:leader="dot" w:pos="9016"/>
             </w:tabs>
@@ -5424,7 +5354,7 @@
               <w:lang w:eastAsia="en-ZA"/>
             </w:rPr>
           </w:pPr>
-          <w:hyperlink w:anchor="_Toc176888013" w:history="1">
+          <w:hyperlink w:anchor="_Toc176894120" w:history="1">
             <w:r>
               <w:rPr>
                 <w:rStyle w:val="Hyperlink"/>
@@ -5451,7 +5381,7 @@
                 <w:noProof/>
                 <w:webHidden/>
               </w:rPr>
-              <w:instrText xml:space="preserve"> PAGEREF _Toc176888013 \h </w:instrText>
+              <w:instrText xml:space="preserve"> PAGEREF _Toc176894120 \h </w:instrText>
             </w:r>
             <w:r>
               <w:rPr>
@@ -5496,7 +5426,7 @@
               <w:lang w:eastAsia="en-ZA"/>
             </w:rPr>
           </w:pPr>
-          <w:hyperlink w:anchor="_Toc176888014" w:history="1">
+          <w:hyperlink w:anchor="_Toc176894121" w:history="1">
             <w:r>
               <w:rPr>
                 <w:rStyle w:val="Hyperlink"/>
@@ -5523,7 +5453,7 @@
                 <w:noProof/>
                 <w:webHidden/>
               </w:rPr>
-              <w:instrText xml:space="preserve"> PAGEREF _Toc176888014 \h </w:instrText>
+              <w:instrText xml:space="preserve"> PAGEREF _Toc176894121 \h </w:instrText>
             </w:r>
             <w:r>
               <w:rPr>
@@ -5556,7 +5486,7 @@
         </w:p>
         <w:p>
           <w:pPr>
-            <w:pStyle w:val="TOC2"/>
+            <w:pStyle w:val="TOC1"/>
             <w:tabs>
               <w:tab w:val="right" w:leader="dot" w:pos="9016"/>
             </w:tabs>
@@ -5568,7 +5498,7 @@
               <w:lang w:eastAsia="en-ZA"/>
             </w:rPr>
           </w:pPr>
-          <w:hyperlink w:anchor="_Toc176888015" w:history="1">
+          <w:hyperlink w:anchor="_Toc176894122" w:history="1">
             <w:r>
               <w:rPr>
                 <w:rStyle w:val="Hyperlink"/>
@@ -5595,7 +5525,7 @@
                 <w:noProof/>
                 <w:webHidden/>
               </w:rPr>
-              <w:instrText xml:space="preserve"> PAGEREF _Toc176888015 \h </w:instrText>
+              <w:instrText xml:space="preserve"> PAGEREF _Toc176894122 \h </w:instrText>
             </w:r>
             <w:r>
               <w:rPr>
@@ -5627,6 +5557,78 @@
           </w:hyperlink>
         </w:p>
         <w:p>
+          <w:pPr>
+            <w:pStyle w:val="TOC1"/>
+            <w:tabs>
+              <w:tab w:val="right" w:leader="dot" w:pos="9016"/>
+            </w:tabs>
+            <w:rPr>
+              <w:rFonts w:eastAsiaTheme="minorEastAsia"/>
+              <w:noProof/>
+              <w:sz w:val="24"/>
+              <w:szCs w:val="24"/>
+              <w:lang w:eastAsia="en-ZA"/>
+            </w:rPr>
+          </w:pPr>
+          <w:hyperlink w:anchor="_Toc176894123" w:history="1">
+            <w:r>
+              <w:rPr>
+                <w:rStyle w:val="Hyperlink"/>
+                <w:noProof/>
+              </w:rPr>
+              <w:t>GitHub Repository</w:t>
+            </w:r>
+            <w:r>
+              <w:rPr>
+                <w:noProof/>
+                <w:webHidden/>
+              </w:rPr>
+              <w:tab/>
+            </w:r>
+            <w:r>
+              <w:rPr>
+                <w:noProof/>
+                <w:webHidden/>
+              </w:rPr>
+              <w:fldChar w:fldCharType="begin"/>
+            </w:r>
+            <w:r>
+              <w:rPr>
+                <w:noProof/>
+                <w:webHidden/>
+              </w:rPr>
+              <w:instrText xml:space="preserve"> PAGEREF _Toc176894123 \h </w:instrText>
+            </w:r>
+            <w:r>
+              <w:rPr>
+                <w:noProof/>
+                <w:webHidden/>
+              </w:rPr>
+            </w:r>
+            <w:r>
+              <w:rPr>
+                <w:noProof/>
+                <w:webHidden/>
+              </w:rPr>
+              <w:fldChar w:fldCharType="separate"/>
+            </w:r>
+            <w:r>
+              <w:rPr>
+                <w:noProof/>
+                <w:webHidden/>
+              </w:rPr>
+              <w:t>19</w:t>
+            </w:r>
+            <w:r>
+              <w:rPr>
+                <w:noProof/>
+                <w:webHidden/>
+              </w:rPr>
+              <w:fldChar w:fldCharType="end"/>
+            </w:r>
+          </w:hyperlink>
+        </w:p>
+        <w:p>
           <w:r>
             <w:rPr>
               <w:b/>
@@ -5655,12 +5657,12 @@
       <w:pPr>
         <w:pStyle w:val="Heading1"/>
       </w:pPr>
-      <w:bookmarkStart w:id="2" w:name="_Toc176888011"/>
+      <w:bookmarkStart w:id="4" w:name="_Toc176894118"/>
       <w:r>
         <w:lastRenderedPageBreak/>
         <w:t>Design Choices and Structure</w:t>
       </w:r>
-      <w:bookmarkEnd w:id="2"/>
+      <w:bookmarkEnd w:id="4"/>
     </w:p>
     <w:p>
       <w:pPr>
@@ -5727,12 +5729,10 @@
         <w:t xml:space="preserve">Through </w:t>
       </w:r>
       <w:proofErr w:type="spellStart"/>
-      <w:proofErr w:type="gramStart"/>
       <w:r>
         <w:t>partials,SSR</w:t>
       </w:r>
       <w:proofErr w:type="spellEnd"/>
-      <w:proofErr w:type="gramEnd"/>
       <w:r>
         <w:t>, other Razor features</w:t>
       </w:r>
@@ -5967,7 +5967,6 @@
         <w:t xml:space="preserve">Claim </w:t>
       </w:r>
       <w:proofErr w:type="spellStart"/>
-      <w:proofErr w:type="gramStart"/>
       <w:r>
         <w:t>processing,etc</w:t>
       </w:r>
@@ -5975,7 +5974,6 @@
       <w:r>
         <w:t>.</w:t>
       </w:r>
-      <w:proofErr w:type="gramEnd"/>
     </w:p>
     <w:p>
       <w:pPr>
@@ -6591,12 +6589,12 @@
       <w:pPr>
         <w:pStyle w:val="Heading1"/>
       </w:pPr>
-      <w:bookmarkStart w:id="3" w:name="_Toc176888012"/>
+      <w:bookmarkStart w:id="5" w:name="_Toc176894119"/>
       <w:r>
         <w:lastRenderedPageBreak/>
         <w:t>Assumptions and Constraints</w:t>
       </w:r>
-      <w:bookmarkEnd w:id="3"/>
+      <w:bookmarkEnd w:id="5"/>
     </w:p>
     <w:p>
       <w:pPr>
@@ -6756,14 +6754,14 @@
     </w:p>
     <w:p>
       <w:pPr>
-        <w:pStyle w:val="Heading2"/>
-      </w:pPr>
-      <w:bookmarkStart w:id="4" w:name="_Toc176888013"/>
+        <w:pStyle w:val="Heading1"/>
+      </w:pPr>
+      <w:bookmarkStart w:id="6" w:name="_Toc176894120"/>
       <w:r>
         <w:lastRenderedPageBreak/>
         <w:t>Database Design</w:t>
       </w:r>
-      <w:bookmarkEnd w:id="4"/>
+      <w:bookmarkEnd w:id="6"/>
     </w:p>
     <w:p>
       <w:pPr>
@@ -6820,12 +6818,12 @@
       <w:pPr>
         <w:pStyle w:val="Heading1"/>
       </w:pPr>
-      <w:bookmarkStart w:id="5" w:name="_Toc176888014"/>
+      <w:bookmarkStart w:id="7" w:name="_Toc176894121"/>
       <w:r>
         <w:lastRenderedPageBreak/>
         <w:t>Project Plan</w:t>
       </w:r>
-      <w:bookmarkEnd w:id="5"/>
+      <w:bookmarkEnd w:id="7"/>
     </w:p>
     <w:p>
       <w:r>
@@ -7162,15 +7160,7 @@
         </w:numPr>
       </w:pPr>
       <w:r>
-        <w:t xml:space="preserve">SQL </w:t>
-      </w:r>
-      <w:proofErr w:type="gramStart"/>
-      <w:r>
-        <w:t>Server,ASP.NET</w:t>
-      </w:r>
-      <w:proofErr w:type="gramEnd"/>
-      <w:r>
-        <w:t xml:space="preserve"> Core, Entity Framework Core, Razor Pages, Bootstrap.</w:t>
+        <w:t>SQL Server,ASP.NET Core, Entity Framework Core, Razor Pages, Bootstrap.</w:t>
       </w:r>
     </w:p>
     <w:p>
@@ -7202,15 +7192,7 @@
         <w:t>E</w:t>
       </w:r>
       <w:r>
-        <w:t xml:space="preserve">nvironment setup (SQL </w:t>
-      </w:r>
-      <w:proofErr w:type="gramStart"/>
-      <w:r>
-        <w:t>Server,ASP.NET</w:t>
-      </w:r>
-      <w:proofErr w:type="gramEnd"/>
-      <w:r>
-        <w:t xml:space="preserve"> Core).</w:t>
+        <w:t>nvironment setup (SQL Server,ASP.NET Core).</w:t>
       </w:r>
     </w:p>
     <w:p>
@@ -7452,12 +7434,12 @@
       <w:pPr>
         <w:pStyle w:val="Heading1"/>
       </w:pPr>
-      <w:bookmarkStart w:id="6" w:name="_Toc176888015"/>
+      <w:bookmarkStart w:id="8" w:name="_Toc176894122"/>
       <w:r>
         <w:lastRenderedPageBreak/>
         <w:t>GUI Layout</w:t>
       </w:r>
-      <w:bookmarkEnd w:id="6"/>
+      <w:bookmarkEnd w:id="8"/>
     </w:p>
     <w:p>
       <w:pPr>
@@ -8392,12 +8374,19 @@
       <w:pPr>
         <w:pStyle w:val="Heading1"/>
       </w:pPr>
+      <w:bookmarkStart w:id="9" w:name="_Toc176894123"/>
       <w:r>
         <w:lastRenderedPageBreak/>
-        <w:t>GitHub Repository Link</w:t>
-      </w:r>
+        <w:t>GitHub Repository</w:t>
+      </w:r>
+      <w:bookmarkEnd w:id="9"/>
     </w:p>
     <w:p>
+      <w:pPr>
+        <w:rPr>
+          <w:rStyle w:val="Hyperlink"/>
+        </w:rPr>
+      </w:pPr>
       <w:hyperlink r:id="rId25" w:history="1">
         <w:r>
           <w:rPr>
@@ -8406,10 +8395,98 @@
           <w:t>Ryan-Millard/Contract-Monthly-Claim-System---PROG6212-POE (github.com)</w:t>
         </w:r>
       </w:hyperlink>
+      <w:r>
+        <w:rPr>
+          <w:rStyle w:val="Hyperlink"/>
+        </w:rPr>
+        <w:br/>
+      </w:r>
+      <w:r>
+        <w:rPr>
+          <w:noProof/>
+        </w:rPr>
+        <w:drawing>
+          <wp:inline distT="0" distB="0" distL="0" distR="0" wp14:anchorId="03CF04D7" wp14:editId="44791970">
+            <wp:extent cx="5731510" cy="3222625"/>
+            <wp:effectExtent l="0" t="0" r="2540" b="0"/>
+            <wp:docPr id="1394981494" name="Picture 1"/>
+            <wp:cNvGraphicFramePr>
+              <a:graphicFrameLocks xmlns:a="http://schemas.openxmlformats.org/drawingml/2006/main" noChangeAspect="1"/>
+            </wp:cNvGraphicFramePr>
+            <a:graphic xmlns:a="http://schemas.openxmlformats.org/drawingml/2006/main">
+              <a:graphicData uri="http://schemas.openxmlformats.org/drawingml/2006/picture">
+                <pic:pic xmlns:pic="http://schemas.openxmlformats.org/drawingml/2006/picture">
+                  <pic:nvPicPr>
+                    <pic:cNvPr id="1394981494" name=""/>
+                    <pic:cNvPicPr/>
+                  </pic:nvPicPr>
+                  <pic:blipFill>
+                    <a:blip r:embed="rId26"/>
+                    <a:stretch>
+                      <a:fillRect/>
+                    </a:stretch>
+                  </pic:blipFill>
+                  <pic:spPr>
+                    <a:xfrm>
+                      <a:off x="0" y="0"/>
+                      <a:ext cx="5731510" cy="3222625"/>
+                    </a:xfrm>
+                    <a:prstGeom prst="rect">
+                      <a:avLst/>
+                    </a:prstGeom>
+                  </pic:spPr>
+                </pic:pic>
+              </a:graphicData>
+            </a:graphic>
+          </wp:inline>
+        </w:drawing>
+      </w:r>
+    </w:p>
+    <w:p>
+      <w:r>
+        <w:rPr>
+          <w:noProof/>
+        </w:rPr>
+        <w:drawing>
+          <wp:inline distT="0" distB="0" distL="0" distR="0" wp14:anchorId="57A69BE8" wp14:editId="3E6ED2C3">
+            <wp:extent cx="5731510" cy="3222625"/>
+            <wp:effectExtent l="0" t="0" r="2540" b="0"/>
+            <wp:docPr id="904424852" name="Picture 1" descr="A screenshot of a computer&#10;&#10;Description automatically generated"/>
+            <wp:cNvGraphicFramePr>
+              <a:graphicFrameLocks xmlns:a="http://schemas.openxmlformats.org/drawingml/2006/main" noChangeAspect="1"/>
+            </wp:cNvGraphicFramePr>
+            <a:graphic xmlns:a="http://schemas.openxmlformats.org/drawingml/2006/main">
+              <a:graphicData uri="http://schemas.openxmlformats.org/drawingml/2006/picture">
+                <pic:pic xmlns:pic="http://schemas.openxmlformats.org/drawingml/2006/picture">
+                  <pic:nvPicPr>
+                    <pic:cNvPr id="904424852" name="Picture 1" descr="A screenshot of a computer&#10;&#10;Description automatically generated"/>
+                    <pic:cNvPicPr/>
+                  </pic:nvPicPr>
+                  <pic:blipFill>
+                    <a:blip r:embed="rId27"/>
+                    <a:stretch>
+                      <a:fillRect/>
+                    </a:stretch>
+                  </pic:blipFill>
+                  <pic:spPr>
+                    <a:xfrm>
+                      <a:off x="0" y="0"/>
+                      <a:ext cx="5731510" cy="3222625"/>
+                    </a:xfrm>
+                    <a:prstGeom prst="rect">
+                      <a:avLst/>
+                    </a:prstGeom>
+                  </pic:spPr>
+                </pic:pic>
+              </a:graphicData>
+            </a:graphic>
+          </wp:inline>
+        </w:drawing>
+      </w:r>
     </w:p>
     <w:sectPr>
-      <w:headerReference w:type="default" r:id="rId26"/>
-      <w:footerReference w:type="default" r:id="rId27"/>
+      <w:headerReference w:type="default" r:id="rId28"/>
+      <w:footerReference w:type="default" r:id="rId29"/>
       <w:pgSz w:w="11906" w:h="16838"/>
       <w:pgMar w:top="1440" w:right="1440" w:bottom="1440" w:left="1440" w:header="708" w:footer="708" w:gutter="0"/>
       <w:cols w:space="708"/>
@@ -14578,6 +14655,18 @@
     <w:unhideWhenUsed/>
     <w:rsid w:val="003A5630"/>
   </w:style>
+  <w:style w:type="character" w:styleId="FollowedHyperlink">
+    <w:name w:val="FollowedHyperlink"/>
+    <w:basedOn w:val="DefaultParagraphFont"/>
+    <w:uiPriority w:val="99"/>
+    <w:semiHidden/>
+    <w:unhideWhenUsed/>
+    <w:rsid w:val="00E666E3"/>
+    <w:rPr>
+      <w:color w:val="96607D" w:themeColor="followedHyperlink"/>
+      <w:u w:val="single"/>
+    </w:rPr>
+  </w:style>
 </w:styles>
 </file>
 

</xml_diff>